<commit_message>
Added reference to Section 8 of ST 2067-3 (#1)
</commit_message>
<xml_diff>
--- a/imfug-001-bp-timecode-in-imf.docx
+++ b/imfug-001-bp-timecode-in-imf.docx
@@ -34,11 +34,9 @@
           <w:rPr>
             <w:rStyle w:val="Hyperlink"/>
           </w:rPr>
-          <w:t>https://www.imfug.com/TR/DRAFT-timecode-in-imf-20181107/</w:t>
+          <w:t>https://www.imfug.com/TR/DRAFT-timecode-in-imf-20190201/</w:t>
         </w:r>
       </w:hyperlink>
-      <w:bookmarkStart w:id="0" w:name="_GoBack"/>
-      <w:bookmarkEnd w:id="0"/>
       <w:r>
         <w:br/>
         <w:t>Latest version:</w:t>
@@ -59,15 +57,23 @@
       <w:pPr>
         <w:pStyle w:val="Heading1"/>
       </w:pPr>
-      <w:bookmarkStart w:id="1" w:name="_pg8k9mr1lx2v" w:colFirst="0" w:colLast="0"/>
-      <w:bookmarkEnd w:id="1"/>
+      <w:bookmarkStart w:id="0" w:name="_pg8k9mr1lx2v" w:colFirst="0" w:colLast="0"/>
+      <w:bookmarkEnd w:id="0"/>
       <w:r>
         <w:t>Scope</w:t>
       </w:r>
     </w:p>
     <w:p>
       <w:r>
-        <w:t>This document recommends behaviour of IMF systems when interacting with SMPTE Timecode (SMPTE ST 12</w:t>
+        <w:t xml:space="preserve">This document recommends </w:t>
+      </w:r>
+      <w:proofErr w:type="spellStart"/>
+      <w:r>
+        <w:t>behaviour</w:t>
+      </w:r>
+      <w:proofErr w:type="spellEnd"/>
+      <w:r>
+        <w:t xml:space="preserve"> of IMF systems when interacting with SMPTE Timecode (SMPTE ST 12</w:t>
       </w:r>
       <w:r>
         <w:t>-1</w:t>
@@ -155,7 +161,15 @@
         <w:t xml:space="preserve">the </w:t>
       </w:r>
       <w:r>
-        <w:t>Creative Commons Attribution-NoDerivatives 4.0 International License</w:t>
+        <w:t>Creative Commons Attribution-</w:t>
+      </w:r>
+      <w:proofErr w:type="spellStart"/>
+      <w:r>
+        <w:t>NoDerivatives</w:t>
+      </w:r>
+      <w:proofErr w:type="spellEnd"/>
+      <w:r>
+        <w:t xml:space="preserve"> 4.0 International License</w:t>
       </w:r>
       <w:r>
         <w:rPr>
@@ -186,7 +200,15 @@
         <w:endnoteReference w:id="4"/>
       </w:r>
       <w:r>
-        <w:t xml:space="preserve"> do not use timecode for timing or synchronisation. </w:t>
+        <w:t xml:space="preserve"> do not use timecode for timing or </w:t>
+      </w:r>
+      <w:proofErr w:type="spellStart"/>
+      <w:r>
+        <w:t>synchronisation</w:t>
+      </w:r>
+      <w:proofErr w:type="spellEnd"/>
+      <w:r>
+        <w:t xml:space="preserve">. </w:t>
       </w:r>
     </w:p>
     <w:p>
@@ -261,80 +283,88 @@
       <w:pPr>
         <w:pStyle w:val="Caption"/>
       </w:pPr>
-      <w:bookmarkStart w:id="2" w:name="_2jh76ppgu8j1" w:colFirst="0" w:colLast="0"/>
+      <w:bookmarkStart w:id="1" w:name="_2jh76ppgu8j1" w:colFirst="0" w:colLast="0"/>
+      <w:bookmarkEnd w:id="1"/>
+      <w:r>
+        <w:t>Figure 1 - Potential Timecode locations in an IMF CPL and in MXF Track Files</w:t>
+      </w:r>
+    </w:p>
+    <w:p>
+      <w:pPr>
+        <w:pStyle w:val="Heading1"/>
+      </w:pPr>
+      <w:r>
+        <w:t xml:space="preserve">Use Case: </w:t>
+      </w:r>
+      <w:r>
+        <w:t>Creating</w:t>
+      </w:r>
+      <w:r>
+        <w:t xml:space="preserve"> a CPL</w:t>
+      </w:r>
+    </w:p>
+    <w:p>
+      <w:r>
+        <w:t>An IMF Composition Playlist</w:t>
+      </w:r>
+      <w:r>
+        <w:rPr>
+          <w:rStyle w:val="EndnoteReference"/>
+        </w:rPr>
+        <w:endnoteReference w:id="6"/>
+      </w:r>
+      <w:r>
+        <w:t xml:space="preserve"> has the optional element: </w:t>
+      </w:r>
+      <w:proofErr w:type="spellStart"/>
+      <w:r>
+        <w:rPr>
+          <w:rStyle w:val="Keyword"/>
+        </w:rPr>
+        <w:t>CompositionTimecode</w:t>
+      </w:r>
+      <w:proofErr w:type="spellEnd"/>
+      <w:r>
+        <w:t xml:space="preserve">. </w:t>
+      </w:r>
+      <w:r>
+        <w:t>As specified in Section 8 of SMPTE ST 2067-3, t</w:t>
+      </w:r>
+      <w:r>
+        <w:t>his value can be used to generate a timecode stream when rendering the Composition into a system that requires timecode.</w:t>
+      </w:r>
+    </w:p>
+    <w:p>
+      <w:r>
+        <w:t>This value should be omitted from an IMF Composition Playlist, unless explicitly required by a delivery specification, which should specify its exact value.</w:t>
+      </w:r>
+    </w:p>
+    <w:p>
+      <w:r>
+        <w:t>This value has no impact on playback synchronization.</w:t>
+      </w:r>
+    </w:p>
+    <w:p>
+      <w:pPr>
+        <w:pStyle w:val="Heading1"/>
+      </w:pPr>
+      <w:r>
+        <w:t xml:space="preserve">Use Case: </w:t>
+      </w:r>
+      <w:r>
+        <w:t>Creating</w:t>
+      </w:r>
+      <w:r>
+        <w:t xml:space="preserve"> an MXF Track File</w:t>
+      </w:r>
+    </w:p>
+    <w:p>
+      <w:pPr>
+        <w:pStyle w:val="Heading2"/>
+      </w:pPr>
+      <w:bookmarkStart w:id="2" w:name="_3e8l12krb2kh" w:colFirst="0" w:colLast="0"/>
       <w:bookmarkEnd w:id="2"/>
       <w:r>
-        <w:t>Figure 1 - Potential Timecode locations in an IMF CPL and in MXF Track Files</w:t>
-      </w:r>
-    </w:p>
-    <w:p>
-      <w:pPr>
-        <w:pStyle w:val="Heading1"/>
-      </w:pPr>
-      <w:r>
-        <w:t xml:space="preserve">Use Case: </w:t>
-      </w:r>
-      <w:r>
-        <w:t>Creating</w:t>
-      </w:r>
-      <w:r>
-        <w:t xml:space="preserve"> a CPL</w:t>
-      </w:r>
-    </w:p>
-    <w:p>
-      <w:r>
-        <w:t>An IMF Composition Playlist</w:t>
-      </w:r>
-      <w:r>
-        <w:rPr>
-          <w:rStyle w:val="EndnoteReference"/>
-        </w:rPr>
-        <w:endnoteReference w:id="6"/>
-      </w:r>
-      <w:r>
-        <w:t xml:space="preserve"> has the optional element: </w:t>
-      </w:r>
-      <w:r>
-        <w:rPr>
-          <w:rStyle w:val="Keyword"/>
-        </w:rPr>
-        <w:t>CompositionTimecode</w:t>
-      </w:r>
-      <w:r>
-        <w:t>. This value can be used to generate a timecode stream when rendering the Composition into a system that requires timecode.</w:t>
-      </w:r>
-    </w:p>
-    <w:p>
-      <w:r>
-        <w:t>This value should be omitted from an IMF Composition Playlist, unless explicitly required by a delivery specification, which should specify its exact value.</w:t>
-      </w:r>
-    </w:p>
-    <w:p>
-      <w:r>
-        <w:t>This value has no impact on playback synchronization.</w:t>
-      </w:r>
-    </w:p>
-    <w:p>
-      <w:pPr>
-        <w:pStyle w:val="Heading1"/>
-      </w:pPr>
-      <w:r>
-        <w:t xml:space="preserve">Use Case: </w:t>
-      </w:r>
-      <w:r>
-        <w:t>Creating</w:t>
-      </w:r>
-      <w:r>
-        <w:t xml:space="preserve"> an MXF Track File</w:t>
-      </w:r>
-    </w:p>
-    <w:p>
-      <w:pPr>
-        <w:pStyle w:val="Heading2"/>
-      </w:pPr>
-      <w:bookmarkStart w:id="3" w:name="_3e8l12krb2kh" w:colFirst="0" w:colLast="0"/>
-      <w:bookmarkEnd w:id="3"/>
-      <w:r>
         <w:t>General</w:t>
       </w:r>
     </w:p>
@@ -350,7 +380,31 @@
     </w:p>
     <w:p>
       <w:r>
-        <w:t xml:space="preserve"> It is recognised that the default behaviour of many MXF applications is to expect or create at least a single Timecode Component in an MXF Material Package. This default behaviour should not be used when handling </w:t>
+        <w:t xml:space="preserve"> It is </w:t>
+      </w:r>
+      <w:proofErr w:type="spellStart"/>
+      <w:r>
+        <w:t>recognised</w:t>
+      </w:r>
+      <w:proofErr w:type="spellEnd"/>
+      <w:r>
+        <w:t xml:space="preserve"> that the default </w:t>
+      </w:r>
+      <w:proofErr w:type="spellStart"/>
+      <w:r>
+        <w:t>behaviour</w:t>
+      </w:r>
+      <w:proofErr w:type="spellEnd"/>
+      <w:r>
+        <w:t xml:space="preserve"> of many MXF applications is to expect or create at least a single Timecode Component in an MXF Material Package. This default </w:t>
+      </w:r>
+      <w:proofErr w:type="spellStart"/>
+      <w:r>
+        <w:t>behaviour</w:t>
+      </w:r>
+      <w:proofErr w:type="spellEnd"/>
+      <w:r>
+        <w:t xml:space="preserve"> should not be used when handling </w:t>
       </w:r>
       <w:r>
         <w:t>MXF</w:t>
@@ -384,27 +438,39 @@
         </w:pBdr>
       </w:pPr>
       <w:r>
-        <w:t xml:space="preserve">An MXF Audio Track File is indexed, timed and synchronised using the audio sampling rate. This allows the Track File to be used, unaltered, in IMF compositions with different frame rates. When Timecode </w:t>
+        <w:t xml:space="preserve">An MXF Audio Track File is indexed, timed and </w:t>
+      </w:r>
+      <w:proofErr w:type="spellStart"/>
+      <w:r>
+        <w:t>synchronised</w:t>
+      </w:r>
+      <w:proofErr w:type="spellEnd"/>
+      <w:r>
+        <w:t xml:space="preserve"> using the audio sampling rate. This allows the Track File to be used, unaltered, in IMF compositions with different frame rates. When Timecode </w:t>
       </w:r>
       <w:r>
         <w:lastRenderedPageBreak/>
         <w:t xml:space="preserve">components are present in an MXF Audio Track File, there is a likelihood that the Timecode Rate may not match the IMF Composition's </w:t>
       </w:r>
+      <w:proofErr w:type="spellStart"/>
       <w:r>
         <w:rPr>
           <w:rStyle w:val="Keyword"/>
         </w:rPr>
         <w:t>MainImageSequence</w:t>
       </w:r>
+      <w:proofErr w:type="spellEnd"/>
       <w:r>
         <w:t xml:space="preserve"> frame rate. This is not an error because IMF does not use Timecode. It is, however surprising and leads to user confusion - especially when an IMF </w:t>
       </w:r>
+      <w:proofErr w:type="spellStart"/>
       <w:r>
         <w:rPr>
           <w:rStyle w:val="Keyword"/>
         </w:rPr>
         <w:t>MainAudioSequence</w:t>
       </w:r>
+      <w:proofErr w:type="spellEnd"/>
       <w:r>
         <w:t xml:space="preserve"> is made from several MXF Track Files having Timecode Components with differing Timecode Rates. The best solution is to omit all timecode information.</w:t>
       </w:r>
@@ -423,8 +489,8 @@
         </w:numPr>
         <w:contextualSpacing w:val="0"/>
       </w:pPr>
-      <w:bookmarkStart w:id="4" w:name="_90xwcuzfvz3j" w:colFirst="0" w:colLast="0"/>
-      <w:bookmarkEnd w:id="4"/>
+      <w:bookmarkStart w:id="3" w:name="_90xwcuzfvz3j" w:colFirst="0" w:colLast="0"/>
+      <w:bookmarkEnd w:id="3"/>
       <w:r>
         <w:t>MXF Track Files: Header: Material Package</w:t>
       </w:r>
@@ -444,8 +510,8 @@
         <w:pStyle w:val="Heading2"/>
         <w:contextualSpacing w:val="0"/>
       </w:pPr>
-      <w:bookmarkStart w:id="5" w:name="_h2tbsp4zemf9" w:colFirst="0" w:colLast="0"/>
-      <w:bookmarkEnd w:id="5"/>
+      <w:bookmarkStart w:id="4" w:name="_h2tbsp4zemf9" w:colFirst="0" w:colLast="0"/>
+      <w:bookmarkEnd w:id="4"/>
       <w:r>
         <w:t>MXF Track Files: Header: Top Level Source Package</w:t>
       </w:r>
@@ -479,8 +545,8 @@
         <w:pStyle w:val="Heading2"/>
         <w:contextualSpacing w:val="0"/>
       </w:pPr>
-      <w:bookmarkStart w:id="6" w:name="_960tdfv1cpvj" w:colFirst="0" w:colLast="0"/>
-      <w:bookmarkEnd w:id="6"/>
+      <w:bookmarkStart w:id="5" w:name="_960tdfv1cpvj" w:colFirst="0" w:colLast="0"/>
+      <w:bookmarkEnd w:id="5"/>
       <w:r>
         <w:t>MXF Track Files: Essence: MXF System Item</w:t>
       </w:r>
@@ -515,8 +581,8 @@
         <w:pStyle w:val="Heading2"/>
         <w:contextualSpacing w:val="0"/>
       </w:pPr>
-      <w:bookmarkStart w:id="7" w:name="_ppvjp8yb8qk0" w:colFirst="0" w:colLast="0"/>
-      <w:bookmarkEnd w:id="7"/>
+      <w:bookmarkStart w:id="6" w:name="_ppvjp8yb8qk0" w:colFirst="0" w:colLast="0"/>
+      <w:bookmarkEnd w:id="6"/>
       <w:r>
         <w:t>MXF Track Files: Essence: ST 436 VANC VBI Elements</w:t>
       </w:r>
@@ -554,8 +620,8 @@
         <w:pStyle w:val="Heading2"/>
         <w:contextualSpacing w:val="0"/>
       </w:pPr>
-      <w:bookmarkStart w:id="8" w:name="_8zsxm0s1krz4" w:colFirst="0" w:colLast="0"/>
-      <w:bookmarkEnd w:id="8"/>
+      <w:bookmarkStart w:id="7" w:name="_8zsxm0s1krz4" w:colFirst="0" w:colLast="0"/>
+      <w:bookmarkEnd w:id="7"/>
       <w:r>
         <w:t>MXF Track Files: Essence: in-vision</w:t>
       </w:r>
@@ -632,20 +698,26 @@
       <w:r>
         <w:t xml:space="preserve">The CPL </w:t>
       </w:r>
+      <w:proofErr w:type="spellStart"/>
       <w:r>
         <w:rPr>
           <w:rStyle w:val="Keyword"/>
         </w:rPr>
         <w:t>CompositionTimecode</w:t>
       </w:r>
+      <w:proofErr w:type="spellEnd"/>
       <w:r>
         <w:t xml:space="preserve"> element</w:t>
       </w:r>
     </w:p>
     <w:p/>
     <w:sectPr>
-      <w:headerReference w:type="default" r:id="rId11"/>
-      <w:footerReference w:type="default" r:id="rId12"/>
+      <w:headerReference w:type="even" r:id="rId11"/>
+      <w:headerReference w:type="default" r:id="rId12"/>
+      <w:footerReference w:type="even" r:id="rId13"/>
+      <w:footerReference w:type="default" r:id="rId14"/>
+      <w:headerReference w:type="first" r:id="rId15"/>
+      <w:footerReference w:type="first" r:id="rId16"/>
       <w:endnotePr>
         <w:numFmt w:val="decimal"/>
       </w:endnotePr>
@@ -858,6 +930,16 @@
 </file>
 
 <file path=word/footer1.xml><?xml version="1.0" encoding="utf-8"?>
+<w:ftr xmlns:wpc="http://schemas.microsoft.com/office/word/2010/wordprocessingCanvas" xmlns:cx="http://schemas.microsoft.com/office/drawing/2014/chartex" xmlns:cx1="http://schemas.microsoft.com/office/drawing/2015/9/8/chartex" xmlns:cx2="http://schemas.microsoft.com/office/drawing/2015/10/21/chartex" xmlns:cx3="http://schemas.microsoft.com/office/drawing/2016/5/9/chartex" xmlns:cx4="http://schemas.microsoft.com/office/drawing/2016/5/10/chartex" xmlns:cx5="http://schemas.microsoft.com/office/drawing/2016/5/11/chartex" xmlns:cx6="http://schemas.microsoft.com/office/drawing/2016/5/12/chartex" xmlns:cx7="http://schemas.microsoft.com/office/drawing/2016/5/13/chartex" xmlns:cx8="http://schemas.microsoft.com/office/drawing/2016/5/14/chartex" xmlns:mc="http://schemas.openxmlformats.org/markup-compatibility/2006" xmlns:aink="http://schemas.microsoft.com/office/drawing/2016/ink" xmlns:am3d="http://schemas.microsoft.com/office/drawing/2017/model3d" xmlns:o="urn:schemas-microsoft-com:office:office" xmlns:r="http://schemas.openxmlformats.org/officeDocument/2006/relationships" xmlns:m="http://schemas.openxmlformats.org/officeDocument/2006/math" xmlns:v="urn:schemas-microsoft-com:vml" xmlns:wp14="http://schemas.microsoft.com/office/word/2010/wordprocessingDrawing" xmlns:wp="http://schemas.openxmlformats.org/drawingml/2006/wordprocessingDrawing" xmlns:w10="urn:schemas-microsoft-com:office:word" xmlns:w="http://schemas.openxmlformats.org/wordprocessingml/2006/main" xmlns:w14="http://schemas.microsoft.com/office/word/2010/wordml" xmlns:w15="http://schemas.microsoft.com/office/word/2012/wordml" xmlns:w16cid="http://schemas.microsoft.com/office/word/2016/wordml/cid" xmlns:w16se="http://schemas.microsoft.com/office/word/2015/wordml/symex" xmlns:wpg="http://schemas.microsoft.com/office/word/2010/wordprocessingGroup" xmlns:wpi="http://schemas.microsoft.com/office/word/2010/wordprocessingInk" xmlns:wne="http://schemas.microsoft.com/office/word/2006/wordml" xmlns:wps="http://schemas.microsoft.com/office/word/2010/wordprocessingShape" mc:Ignorable="w14 w15 w16se w16cid wp14">
+  <w:p>
+    <w:pPr>
+      <w:pStyle w:val="Footer"/>
+    </w:pPr>
+  </w:p>
+</w:ftr>
+</file>
+
+<file path=word/footer2.xml><?xml version="1.0" encoding="utf-8"?>
 <w:ftr xmlns:wpc="http://schemas.microsoft.com/office/word/2010/wordprocessingCanvas" xmlns:cx="http://schemas.microsoft.com/office/drawing/2014/chartex" xmlns:cx1="http://schemas.microsoft.com/office/drawing/2015/9/8/chartex" xmlns:cx2="http://schemas.microsoft.com/office/drawing/2015/10/21/chartex" xmlns:cx3="http://schemas.microsoft.com/office/drawing/2016/5/9/chartex" xmlns:cx4="http://schemas.microsoft.com/office/drawing/2016/5/10/chartex" xmlns:cx5="http://schemas.microsoft.com/office/drawing/2016/5/11/chartex" xmlns:cx6="http://schemas.microsoft.com/office/drawing/2016/5/12/chartex" xmlns:cx7="http://schemas.microsoft.com/office/drawing/2016/5/13/chartex" xmlns:cx8="http://schemas.microsoft.com/office/drawing/2016/5/14/chartex" xmlns:mc="http://schemas.openxmlformats.org/markup-compatibility/2006" xmlns:aink="http://schemas.microsoft.com/office/drawing/2016/ink" xmlns:am3d="http://schemas.microsoft.com/office/drawing/2017/model3d" xmlns:o="urn:schemas-microsoft-com:office:office" xmlns:r="http://schemas.openxmlformats.org/officeDocument/2006/relationships" xmlns:m="http://schemas.openxmlformats.org/officeDocument/2006/math" xmlns:v="urn:schemas-microsoft-com:vml" xmlns:wp14="http://schemas.microsoft.com/office/word/2010/wordprocessingDrawing" xmlns:wp="http://schemas.openxmlformats.org/drawingml/2006/wordprocessingDrawing" xmlns:w10="urn:schemas-microsoft-com:office:word" xmlns:w="http://schemas.openxmlformats.org/wordprocessingml/2006/main" xmlns:w14="http://schemas.microsoft.com/office/word/2010/wordml" xmlns:w15="http://schemas.microsoft.com/office/word/2012/wordml" xmlns:w16cid="http://schemas.microsoft.com/office/word/2016/wordml/cid" xmlns:w16se="http://schemas.microsoft.com/office/word/2015/wordml/symex" xmlns:wpg="http://schemas.microsoft.com/office/word/2010/wordprocessingGroup" xmlns:wpi="http://schemas.microsoft.com/office/word/2010/wordprocessingInk" xmlns:wne="http://schemas.microsoft.com/office/word/2006/wordml" xmlns:wps="http://schemas.microsoft.com/office/word/2010/wordprocessingShape" mc:Ignorable="w14 w15 w16se w16cid wp14">
   <w:p>
     <w:pPr>
@@ -890,6 +972,16 @@
 </w:ftr>
 </file>
 
+<file path=word/footer3.xml><?xml version="1.0" encoding="utf-8"?>
+<w:ftr xmlns:wpc="http://schemas.microsoft.com/office/word/2010/wordprocessingCanvas" xmlns:cx="http://schemas.microsoft.com/office/drawing/2014/chartex" xmlns:cx1="http://schemas.microsoft.com/office/drawing/2015/9/8/chartex" xmlns:cx2="http://schemas.microsoft.com/office/drawing/2015/10/21/chartex" xmlns:cx3="http://schemas.microsoft.com/office/drawing/2016/5/9/chartex" xmlns:cx4="http://schemas.microsoft.com/office/drawing/2016/5/10/chartex" xmlns:cx5="http://schemas.microsoft.com/office/drawing/2016/5/11/chartex" xmlns:cx6="http://schemas.microsoft.com/office/drawing/2016/5/12/chartex" xmlns:cx7="http://schemas.microsoft.com/office/drawing/2016/5/13/chartex" xmlns:cx8="http://schemas.microsoft.com/office/drawing/2016/5/14/chartex" xmlns:mc="http://schemas.openxmlformats.org/markup-compatibility/2006" xmlns:aink="http://schemas.microsoft.com/office/drawing/2016/ink" xmlns:am3d="http://schemas.microsoft.com/office/drawing/2017/model3d" xmlns:o="urn:schemas-microsoft-com:office:office" xmlns:r="http://schemas.openxmlformats.org/officeDocument/2006/relationships" xmlns:m="http://schemas.openxmlformats.org/officeDocument/2006/math" xmlns:v="urn:schemas-microsoft-com:vml" xmlns:wp14="http://schemas.microsoft.com/office/word/2010/wordprocessingDrawing" xmlns:wp="http://schemas.openxmlformats.org/drawingml/2006/wordprocessingDrawing" xmlns:w10="urn:schemas-microsoft-com:office:word" xmlns:w="http://schemas.openxmlformats.org/wordprocessingml/2006/main" xmlns:w14="http://schemas.microsoft.com/office/word/2010/wordml" xmlns:w15="http://schemas.microsoft.com/office/word/2012/wordml" xmlns:w16cid="http://schemas.microsoft.com/office/word/2016/wordml/cid" xmlns:w16se="http://schemas.microsoft.com/office/word/2015/wordml/symex" xmlns:wpg="http://schemas.microsoft.com/office/word/2010/wordprocessingGroup" xmlns:wpi="http://schemas.microsoft.com/office/word/2010/wordprocessingInk" xmlns:wne="http://schemas.microsoft.com/office/word/2006/wordml" xmlns:wps="http://schemas.microsoft.com/office/word/2010/wordprocessingShape" mc:Ignorable="w14 w15 w16se w16cid wp14">
+  <w:p>
+    <w:pPr>
+      <w:pStyle w:val="Footer"/>
+    </w:pPr>
+  </w:p>
+</w:ftr>
+</file>
+
 <file path=word/footnotes.xml><?xml version="1.0" encoding="utf-8"?>
 <w:footnotes xmlns:wpc="http://schemas.microsoft.com/office/word/2010/wordprocessingCanvas" xmlns:cx="http://schemas.microsoft.com/office/drawing/2014/chartex" xmlns:cx1="http://schemas.microsoft.com/office/drawing/2015/9/8/chartex" xmlns:cx2="http://schemas.microsoft.com/office/drawing/2015/10/21/chartex" xmlns:cx3="http://schemas.microsoft.com/office/drawing/2016/5/9/chartex" xmlns:cx4="http://schemas.microsoft.com/office/drawing/2016/5/10/chartex" xmlns:cx5="http://schemas.microsoft.com/office/drawing/2016/5/11/chartex" xmlns:cx6="http://schemas.microsoft.com/office/drawing/2016/5/12/chartex" xmlns:cx7="http://schemas.microsoft.com/office/drawing/2016/5/13/chartex" xmlns:cx8="http://schemas.microsoft.com/office/drawing/2016/5/14/chartex" xmlns:mc="http://schemas.openxmlformats.org/markup-compatibility/2006" xmlns:aink="http://schemas.microsoft.com/office/drawing/2016/ink" xmlns:am3d="http://schemas.microsoft.com/office/drawing/2017/model3d" xmlns:o="urn:schemas-microsoft-com:office:office" xmlns:r="http://schemas.openxmlformats.org/officeDocument/2006/relationships" xmlns:m="http://schemas.openxmlformats.org/officeDocument/2006/math" xmlns:v="urn:schemas-microsoft-com:vml" xmlns:wp14="http://schemas.microsoft.com/office/word/2010/wordprocessingDrawing" xmlns:wp="http://schemas.openxmlformats.org/drawingml/2006/wordprocessingDrawing" xmlns:w10="urn:schemas-microsoft-com:office:word" xmlns:w="http://schemas.openxmlformats.org/wordprocessingml/2006/main" xmlns:w14="http://schemas.microsoft.com/office/word/2010/wordml" xmlns:w15="http://schemas.microsoft.com/office/word/2012/wordml" xmlns:w16cid="http://schemas.microsoft.com/office/word/2016/wordml/cid" xmlns:w16se="http://schemas.microsoft.com/office/word/2015/wordml/symex" xmlns:wpg="http://schemas.microsoft.com/office/word/2010/wordprocessingGroup" xmlns:wpi="http://schemas.microsoft.com/office/word/2010/wordprocessingInk" xmlns:wne="http://schemas.microsoft.com/office/word/2006/wordml" xmlns:wps="http://schemas.microsoft.com/office/word/2010/wordprocessingShape" mc:Ignorable="w14 w15 w16se w16cid wp14">
   <w:footnote w:type="separator" w:id="-1">
@@ -916,6 +1008,16 @@
 </file>
 
 <file path=word/header1.xml><?xml version="1.0" encoding="utf-8"?>
+<w:hdr xmlns:wpc="http://schemas.microsoft.com/office/word/2010/wordprocessingCanvas" xmlns:cx="http://schemas.microsoft.com/office/drawing/2014/chartex" xmlns:cx1="http://schemas.microsoft.com/office/drawing/2015/9/8/chartex" xmlns:cx2="http://schemas.microsoft.com/office/drawing/2015/10/21/chartex" xmlns:cx3="http://schemas.microsoft.com/office/drawing/2016/5/9/chartex" xmlns:cx4="http://schemas.microsoft.com/office/drawing/2016/5/10/chartex" xmlns:cx5="http://schemas.microsoft.com/office/drawing/2016/5/11/chartex" xmlns:cx6="http://schemas.microsoft.com/office/drawing/2016/5/12/chartex" xmlns:cx7="http://schemas.microsoft.com/office/drawing/2016/5/13/chartex" xmlns:cx8="http://schemas.microsoft.com/office/drawing/2016/5/14/chartex" xmlns:mc="http://schemas.openxmlformats.org/markup-compatibility/2006" xmlns:aink="http://schemas.microsoft.com/office/drawing/2016/ink" xmlns:am3d="http://schemas.microsoft.com/office/drawing/2017/model3d" xmlns:o="urn:schemas-microsoft-com:office:office" xmlns:r="http://schemas.openxmlformats.org/officeDocument/2006/relationships" xmlns:m="http://schemas.openxmlformats.org/officeDocument/2006/math" xmlns:v="urn:schemas-microsoft-com:vml" xmlns:wp14="http://schemas.microsoft.com/office/word/2010/wordprocessingDrawing" xmlns:wp="http://schemas.openxmlformats.org/drawingml/2006/wordprocessingDrawing" xmlns:w10="urn:schemas-microsoft-com:office:word" xmlns:w="http://schemas.openxmlformats.org/wordprocessingml/2006/main" xmlns:w14="http://schemas.microsoft.com/office/word/2010/wordml" xmlns:w15="http://schemas.microsoft.com/office/word/2012/wordml" xmlns:w16cid="http://schemas.microsoft.com/office/word/2016/wordml/cid" xmlns:w16se="http://schemas.microsoft.com/office/word/2015/wordml/symex" xmlns:wpg="http://schemas.microsoft.com/office/word/2010/wordprocessingGroup" xmlns:wpi="http://schemas.microsoft.com/office/word/2010/wordprocessingInk" xmlns:wne="http://schemas.microsoft.com/office/word/2006/wordml" xmlns:wps="http://schemas.microsoft.com/office/word/2010/wordprocessingShape" mc:Ignorable="w14 w15 w16se w16cid wp14">
+  <w:p>
+    <w:pPr>
+      <w:pStyle w:val="Header"/>
+    </w:pPr>
+  </w:p>
+</w:hdr>
+</file>
+
+<file path=word/header2.xml><?xml version="1.0" encoding="utf-8"?>
 <w:hdr xmlns:wpc="http://schemas.microsoft.com/office/word/2010/wordprocessingCanvas" xmlns:cx="http://schemas.microsoft.com/office/drawing/2014/chartex" xmlns:cx1="http://schemas.microsoft.com/office/drawing/2015/9/8/chartex" xmlns:cx2="http://schemas.microsoft.com/office/drawing/2015/10/21/chartex" xmlns:cx3="http://schemas.microsoft.com/office/drawing/2016/5/9/chartex" xmlns:cx4="http://schemas.microsoft.com/office/drawing/2016/5/10/chartex" xmlns:cx5="http://schemas.microsoft.com/office/drawing/2016/5/11/chartex" xmlns:cx6="http://schemas.microsoft.com/office/drawing/2016/5/12/chartex" xmlns:cx7="http://schemas.microsoft.com/office/drawing/2016/5/13/chartex" xmlns:cx8="http://schemas.microsoft.com/office/drawing/2016/5/14/chartex" xmlns:mc="http://schemas.openxmlformats.org/markup-compatibility/2006" xmlns:aink="http://schemas.microsoft.com/office/drawing/2016/ink" xmlns:am3d="http://schemas.microsoft.com/office/drawing/2017/model3d" xmlns:o="urn:schemas-microsoft-com:office:office" xmlns:r="http://schemas.openxmlformats.org/officeDocument/2006/relationships" xmlns:m="http://schemas.openxmlformats.org/officeDocument/2006/math" xmlns:v="urn:schemas-microsoft-com:vml" xmlns:wp14="http://schemas.microsoft.com/office/word/2010/wordprocessingDrawing" xmlns:wp="http://schemas.openxmlformats.org/drawingml/2006/wordprocessingDrawing" xmlns:w10="urn:schemas-microsoft-com:office:word" xmlns:w="http://schemas.openxmlformats.org/wordprocessingml/2006/main" xmlns:w14="http://schemas.microsoft.com/office/word/2010/wordml" xmlns:w15="http://schemas.microsoft.com/office/word/2012/wordml" xmlns:w16cid="http://schemas.microsoft.com/office/word/2016/wordml/cid" xmlns:w16se="http://schemas.microsoft.com/office/word/2015/wordml/symex" xmlns:wpg="http://schemas.microsoft.com/office/word/2010/wordprocessingGroup" xmlns:wpi="http://schemas.microsoft.com/office/word/2010/wordprocessingInk" xmlns:wne="http://schemas.microsoft.com/office/word/2006/wordml" xmlns:wps="http://schemas.microsoft.com/office/word/2010/wordprocessingShape" mc:Ignorable="w14 w15 w16se w16cid wp14">
   <w:p>
     <w:pPr>
@@ -978,17 +1080,20 @@
       <w:tab/>
     </w:r>
     <w:r>
-      <w:t>2018-</w:t>
+      <w:t>2019-02-01</w:t>
     </w:r>
-    <w:r>
-      <w:t>11</w:t>
-    </w:r>
-    <w:r>
-      <w:t>-</w:t>
-    </w:r>
-    <w:r>
-      <w:t>07</w:t>
-    </w:r>
+    <w:bookmarkStart w:id="8" w:name="_GoBack"/>
+    <w:bookmarkEnd w:id="8"/>
+  </w:p>
+</w:hdr>
+</file>
+
+<file path=word/header3.xml><?xml version="1.0" encoding="utf-8"?>
+<w:hdr xmlns:wpc="http://schemas.microsoft.com/office/word/2010/wordprocessingCanvas" xmlns:cx="http://schemas.microsoft.com/office/drawing/2014/chartex" xmlns:cx1="http://schemas.microsoft.com/office/drawing/2015/9/8/chartex" xmlns:cx2="http://schemas.microsoft.com/office/drawing/2015/10/21/chartex" xmlns:cx3="http://schemas.microsoft.com/office/drawing/2016/5/9/chartex" xmlns:cx4="http://schemas.microsoft.com/office/drawing/2016/5/10/chartex" xmlns:cx5="http://schemas.microsoft.com/office/drawing/2016/5/11/chartex" xmlns:cx6="http://schemas.microsoft.com/office/drawing/2016/5/12/chartex" xmlns:cx7="http://schemas.microsoft.com/office/drawing/2016/5/13/chartex" xmlns:cx8="http://schemas.microsoft.com/office/drawing/2016/5/14/chartex" xmlns:mc="http://schemas.openxmlformats.org/markup-compatibility/2006" xmlns:aink="http://schemas.microsoft.com/office/drawing/2016/ink" xmlns:am3d="http://schemas.microsoft.com/office/drawing/2017/model3d" xmlns:o="urn:schemas-microsoft-com:office:office" xmlns:r="http://schemas.openxmlformats.org/officeDocument/2006/relationships" xmlns:m="http://schemas.openxmlformats.org/officeDocument/2006/math" xmlns:v="urn:schemas-microsoft-com:vml" xmlns:wp14="http://schemas.microsoft.com/office/word/2010/wordprocessingDrawing" xmlns:wp="http://schemas.openxmlformats.org/drawingml/2006/wordprocessingDrawing" xmlns:w10="urn:schemas-microsoft-com:office:word" xmlns:w="http://schemas.openxmlformats.org/wordprocessingml/2006/main" xmlns:w14="http://schemas.microsoft.com/office/word/2010/wordml" xmlns:w15="http://schemas.microsoft.com/office/word/2012/wordml" xmlns:w16cid="http://schemas.microsoft.com/office/word/2016/wordml/cid" xmlns:w16se="http://schemas.microsoft.com/office/word/2015/wordml/symex" xmlns:wpg="http://schemas.microsoft.com/office/word/2010/wordprocessingGroup" xmlns:wpi="http://schemas.microsoft.com/office/word/2010/wordprocessingInk" xmlns:wne="http://schemas.microsoft.com/office/word/2006/wordml" xmlns:wps="http://schemas.microsoft.com/office/word/2010/wordprocessingShape" mc:Ignorable="w14 w15 w16se w16cid wp14">
+  <w:p>
+    <w:pPr>
+      <w:pStyle w:val="Header"/>
+    </w:pPr>
   </w:p>
 </w:hdr>
 </file>
@@ -2855,7 +2960,7 @@
 </file>
 
 <file path=customXml/itemProps1.xml><?xml version="1.0" encoding="utf-8"?>
-<ds:datastoreItem xmlns:ds="http://schemas.openxmlformats.org/officeDocument/2006/customXml" ds:itemID="{DBBF52E7-71DE-483A-9FF7-BDC24D548344}">
+<ds:datastoreItem xmlns:ds="http://schemas.openxmlformats.org/officeDocument/2006/customXml" ds:itemID="{FB7FD414-C04C-4644-B752-DAD4B0E985E5}">
   <ds:schemaRefs>
     <ds:schemaRef ds:uri="http://schemas.openxmlformats.org/officeDocument/2006/bibliography"/>
   </ds:schemaRefs>

</xml_diff>

<commit_message>
Timecode BP update from IMFUG Plenary
Change from Track Files should not have Timecode to Track File shall not have Timecode
</commit_message>
<xml_diff>
--- a/imfug-001-bp-timecode-in-imf.docx
+++ b/imfug-001-bp-timecode-in-imf.docx
@@ -33,12 +33,29 @@
         <w:r>
           <w:rPr>
             <w:rStyle w:val="Hyperlink"/>
+            <w:sz w:val="18"/>
+            <w:szCs w:val="18"/>
           </w:rPr>
-          <w:t>https://www.imfug.com/TR/DRAFT-timecode-in-imf-20190201/</w:t>
+          <w:t>https://github.com/imfug/001-timecode-in-imf/blob/master/imfug-001-bp-timecode-in-imf.docx</w:t>
         </w:r>
       </w:hyperlink>
       <w:r>
-        <w:br/>
+        <w:rPr>
+          <w:sz w:val="18"/>
+          <w:szCs w:val="18"/>
+        </w:rPr>
+        <w:t xml:space="preserve"> </w:t>
+      </w:r>
+      <w:r>
+        <w:rPr>
+          <w:sz w:val="18"/>
+          <w:szCs w:val="18"/>
+        </w:rPr>
+        <w:t xml:space="preserve"> </w:t>
+      </w:r>
+    </w:p>
+    <w:p>
+      <w:r>
         <w:t>Latest version:</w:t>
       </w:r>
       <w:r>
@@ -48,17 +65,21 @@
         <w:r>
           <w:rPr>
             <w:rStyle w:val="Hyperlink"/>
+            <w:sz w:val="18"/>
+            <w:szCs w:val="18"/>
           </w:rPr>
           <w:t>https://www.imfug.com/TR/timecode-in-imf/</w:t>
         </w:r>
       </w:hyperlink>
+      <w:bookmarkStart w:id="0" w:name="_GoBack"/>
+      <w:bookmarkEnd w:id="0"/>
     </w:p>
     <w:p>
       <w:pPr>
         <w:pStyle w:val="Heading1"/>
       </w:pPr>
-      <w:bookmarkStart w:id="0" w:name="_pg8k9mr1lx2v" w:colFirst="0" w:colLast="0"/>
-      <w:bookmarkEnd w:id="0"/>
+      <w:bookmarkStart w:id="1" w:name="_pg8k9mr1lx2v" w:colFirst="0" w:colLast="0"/>
+      <w:bookmarkEnd w:id="1"/>
       <w:r>
         <w:t>Scope</w:t>
       </w:r>
@@ -67,25 +88,116 @@
       <w:r>
         <w:t xml:space="preserve">This document recommends </w:t>
       </w:r>
+      <w:r>
+        <w:t>behavior</w:t>
+      </w:r>
+      <w:r>
+        <w:t xml:space="preserve"> of IMF systems when interacting with SMPTE Timecode (SMPTE ST 12</w:t>
+      </w:r>
+      <w:r>
+        <w:t>-1</w:t>
+      </w:r>
+      <w:r>
+        <w:rPr>
+          <w:rStyle w:val="EndnoteReference"/>
+        </w:rPr>
+        <w:endnoteReference w:id="1"/>
+      </w:r>
+      <w:r>
+        <w:t xml:space="preserve">). </w:t>
+      </w:r>
+    </w:p>
+    <w:p>
+      <w:pPr>
+        <w:pStyle w:val="Heading1"/>
+      </w:pPr>
+      <w:r>
+        <w:t>Status of this Document</w:t>
+      </w:r>
+    </w:p>
+    <w:p>
+      <w:r>
+        <w:t xml:space="preserve">This </w:t>
+      </w:r>
+      <w:r>
+        <w:t>Draft Best Practice</w:t>
+      </w:r>
+      <w:r>
+        <w:t xml:space="preserve"> is </w:t>
+      </w:r>
+      <w:r>
+        <w:t>published</w:t>
+      </w:r>
+      <w:r>
+        <w:t xml:space="preserve"> by the IMF User Group</w:t>
+      </w:r>
+      <w:r>
+        <w:rPr>
+          <w:rStyle w:val="EndnoteReference"/>
+        </w:rPr>
+        <w:endnoteReference w:id="2"/>
+      </w:r>
+      <w:r>
+        <w:t>.</w:t>
+      </w:r>
+    </w:p>
+    <w:p>
+      <w:r>
+        <w:t>As a draft, it may be updated, replaced or obsoleted by other documents at any time. This document should not be cited as anything other than work in progress. Readers are encouraged to consult the following for a list of current issues, to which they are invited to contribute.</w:t>
+      </w:r>
+    </w:p>
+    <w:p>
+      <w:pPr>
+        <w:ind w:left="720"/>
+        <w:rPr>
+          <w:rStyle w:val="Keyword"/>
+        </w:rPr>
+      </w:pPr>
+      <w:r>
+        <w:rPr>
+          <w:rStyle w:val="Keyword"/>
+        </w:rPr>
+        <w:t>https://github.com/imfug/001-timecode-in-imf/issues</w:t>
+      </w:r>
+    </w:p>
+    <w:p>
+      <w:r>
+        <w:t xml:space="preserve">This work </w:t>
+      </w:r>
+      <w:r>
+        <w:t>is © 2018</w:t>
+      </w:r>
+      <w:r>
+        <w:t xml:space="preserve"> Hollywood Professional Association </w:t>
+      </w:r>
+      <w:r>
+        <w:t xml:space="preserve">and </w:t>
+      </w:r>
+      <w:r>
+        <w:t xml:space="preserve">licensed under </w:t>
+      </w:r>
+      <w:r>
+        <w:t xml:space="preserve">the </w:t>
+      </w:r>
+      <w:r>
+        <w:t>Creative Commons Attribution-</w:t>
+      </w:r>
       <w:proofErr w:type="spellStart"/>
       <w:r>
-        <w:t>behaviour</w:t>
+        <w:t>NoDerivatives</w:t>
       </w:r>
       <w:proofErr w:type="spellEnd"/>
       <w:r>
-        <w:t xml:space="preserve"> of IMF systems when interacting with SMPTE Timecode (SMPTE ST 12</w:t>
-      </w:r>
-      <w:r>
-        <w:t>-1</w:t>
+        <w:t xml:space="preserve"> 4.0 International License</w:t>
       </w:r>
       <w:r>
         <w:rPr>
           <w:rStyle w:val="EndnoteReference"/>
         </w:rPr>
-        <w:endnoteReference w:id="1"/>
-      </w:r>
-      <w:r>
-        <w:t xml:space="preserve">). </w:t>
+        <w:endnoteReference w:id="3"/>
+      </w:r>
+      <w:r>
+        <w:t>.</w:t>
       </w:r>
     </w:p>
     <w:p>
@@ -93,132 +205,37 @@
         <w:pStyle w:val="Heading1"/>
       </w:pPr>
       <w:r>
-        <w:t>Status of this Document</w:t>
-      </w:r>
-    </w:p>
-    <w:p>
-      <w:r>
-        <w:t xml:space="preserve">This </w:t>
-      </w:r>
-      <w:r>
-        <w:t>Draft Best Practice</w:t>
-      </w:r>
-      <w:r>
-        <w:t xml:space="preserve"> is </w:t>
-      </w:r>
-      <w:r>
-        <w:t>published</w:t>
-      </w:r>
-      <w:r>
-        <w:t xml:space="preserve"> by the IMF User Group</w:t>
+        <w:t>Background</w:t>
+      </w:r>
+    </w:p>
+    <w:p>
+      <w:r>
+        <w:t>The IMF Composition and its underlying MXF Track Files</w:t>
       </w:r>
       <w:r>
         <w:rPr>
           <w:rStyle w:val="EndnoteReference"/>
         </w:rPr>
-        <w:endnoteReference w:id="2"/>
-      </w:r>
-      <w:r>
-        <w:t>.</w:t>
-      </w:r>
-    </w:p>
-    <w:p>
-      <w:r>
-        <w:t>As a draft, it may be updated, replaced or obsoleted by other documents at any time. This document should not be cited as anything other than work in progress. Readers are encouraged to consult the following for a list of current issues, to which they are invited to contribute.</w:t>
-      </w:r>
-    </w:p>
-    <w:p>
-      <w:pPr>
-        <w:ind w:left="720"/>
-        <w:rPr>
-          <w:rStyle w:val="Keyword"/>
-        </w:rPr>
-      </w:pPr>
-      <w:r>
-        <w:rPr>
-          <w:rStyle w:val="Keyword"/>
-        </w:rPr>
-        <w:t>https://github.com/imfug/001-timecode-in-imf/issues</w:t>
-      </w:r>
-    </w:p>
-    <w:p>
-      <w:r>
-        <w:t xml:space="preserve">This work </w:t>
-      </w:r>
-      <w:r>
-        <w:t>is © 2018</w:t>
-      </w:r>
-      <w:r>
-        <w:t xml:space="preserve"> Hollywood Professional Association </w:t>
-      </w:r>
-      <w:r>
-        <w:t xml:space="preserve">and </w:t>
-      </w:r>
-      <w:r>
-        <w:t xml:space="preserve">licensed under </w:t>
-      </w:r>
-      <w:r>
-        <w:t xml:space="preserve">the </w:t>
-      </w:r>
-      <w:r>
-        <w:t>Creative Commons Attribution-</w:t>
-      </w:r>
-      <w:proofErr w:type="spellStart"/>
-      <w:r>
-        <w:t>NoDerivatives</w:t>
-      </w:r>
-      <w:proofErr w:type="spellEnd"/>
-      <w:r>
-        <w:t xml:space="preserve"> 4.0 International License</w:t>
+        <w:endnoteReference w:id="4"/>
+      </w:r>
+      <w:r>
+        <w:t xml:space="preserve"> do not use timecode for timing or </w:t>
+      </w:r>
+      <w:r>
+        <w:t>synchronization</w:t>
+      </w:r>
+      <w:r>
+        <w:t xml:space="preserve">. </w:t>
+      </w:r>
+    </w:p>
+    <w:p>
+      <w:r>
+        <w:t>Timecode can however be present in IMF Composition</w:t>
       </w:r>
       <w:r>
         <w:rPr>
           <w:rStyle w:val="EndnoteReference"/>
         </w:rPr>
-        <w:endnoteReference w:id="3"/>
-      </w:r>
-      <w:r>
-        <w:t>.</w:t>
-      </w:r>
-    </w:p>
-    <w:p>
-      <w:pPr>
-        <w:pStyle w:val="Heading1"/>
-      </w:pPr>
-      <w:r>
-        <w:t>Background</w:t>
-      </w:r>
-    </w:p>
-    <w:p>
-      <w:r>
-        <w:t>The IMF Composition and its underlying MXF Track Files</w:t>
-      </w:r>
-      <w:r>
-        <w:rPr>
-          <w:rStyle w:val="EndnoteReference"/>
-        </w:rPr>
-        <w:endnoteReference w:id="4"/>
-      </w:r>
-      <w:r>
-        <w:t xml:space="preserve"> do not use timecode for timing or </w:t>
-      </w:r>
-      <w:proofErr w:type="spellStart"/>
-      <w:r>
-        <w:t>synchronisation</w:t>
-      </w:r>
-      <w:proofErr w:type="spellEnd"/>
-      <w:r>
-        <w:t xml:space="preserve">. </w:t>
-      </w:r>
-    </w:p>
-    <w:p>
-      <w:r>
-        <w:t>Timecode can however be present in IMF Composition</w:t>
-      </w:r>
-      <w:r>
-        <w:rPr>
-          <w:rStyle w:val="EndnoteReference"/>
-        </w:rPr>
         <w:endnoteReference w:id="5"/>
       </w:r>
       <w:r>
@@ -234,6 +251,11 @@
       </w:r>
       <w:r>
         <w:t xml:space="preserve"> Track Files without rewrapping. In these scenarios, there is a potential for inconsistent/unwanted Timecode information to enter the IMF ecosystem in an uncontrolled way. The recommendations below are intended to avoid such situation.</w:t>
+      </w:r>
+    </w:p>
+    <w:p>
+      <w:r>
+        <w:t>In this document we introduce the concept of an IMF Processor. This may be software, hardware or some combination of processes that might read (&amp; interpret), modify or write original IMF components such as Track Files, Composition Play lists or any other component.</w:t>
       </w:r>
     </w:p>
     <w:p>
@@ -283,8 +305,8 @@
       <w:pPr>
         <w:pStyle w:val="Caption"/>
       </w:pPr>
-      <w:bookmarkStart w:id="1" w:name="_2jh76ppgu8j1" w:colFirst="0" w:colLast="0"/>
-      <w:bookmarkEnd w:id="1"/>
+      <w:bookmarkStart w:id="2" w:name="_2jh76ppgu8j1" w:colFirst="0" w:colLast="0"/>
+      <w:bookmarkEnd w:id="2"/>
       <w:r>
         <w:t>Figure 1 - Potential Timecode locations in an IMF CPL and in MXF Track Files</w:t>
       </w:r>
@@ -362,8 +384,8 @@
       <w:pPr>
         <w:pStyle w:val="Heading2"/>
       </w:pPr>
-      <w:bookmarkStart w:id="2" w:name="_3e8l12krb2kh" w:colFirst="0" w:colLast="0"/>
-      <w:bookmarkEnd w:id="2"/>
+      <w:bookmarkStart w:id="3" w:name="_3e8l12krb2kh" w:colFirst="0" w:colLast="0"/>
+      <w:bookmarkEnd w:id="3"/>
       <w:r>
         <w:t>General</w:t>
       </w:r>
@@ -375,99 +397,187 @@
     </w:p>
     <w:p>
       <w:r>
-        <w:t>In general, no Timecode components, elements or samples should be present in MXF Track Files.</w:t>
-      </w:r>
-    </w:p>
-    <w:p>
+        <w:t xml:space="preserve">IMF processors that create IMF Track Files </w:t>
+      </w:r>
+      <w:r>
+        <w:rPr>
+          <w:b/>
+          <w:bCs/>
+        </w:rPr>
+        <w:t>shall not</w:t>
+      </w:r>
+      <w:r>
+        <w:t xml:space="preserve"> emit </w:t>
+      </w:r>
+      <w:r>
+        <w:t>MXF T</w:t>
+      </w:r>
+      <w:r>
+        <w:t>imecode tracks in any IMF Track File</w:t>
+      </w:r>
+      <w:r>
+        <w:t>.</w:t>
+      </w:r>
+    </w:p>
+    <w:p>
+      <w:r>
+        <w:t xml:space="preserve">IMF processors that validate IMF Track Files </w:t>
+      </w:r>
+      <w:r>
+        <w:rPr>
+          <w:b/>
+          <w:bCs/>
+        </w:rPr>
+        <w:t>shall warn but not reject</w:t>
+      </w:r>
+      <w:r>
+        <w:t xml:space="preserve"> an IMF Track File if it</w:t>
+      </w:r>
+      <w:r>
+        <w:t xml:space="preserve"> </w:t>
+      </w:r>
+      <w:r>
+        <w:t>contains a</w:t>
+      </w:r>
+      <w:r>
+        <w:t>n</w:t>
+      </w:r>
+      <w:r>
+        <w:t xml:space="preserve"> </w:t>
+      </w:r>
+      <w:r>
+        <w:t>MXF T</w:t>
+      </w:r>
+      <w:r>
+        <w:t>imecode track</w:t>
+      </w:r>
+      <w:r>
+        <w:t>.</w:t>
+      </w:r>
+    </w:p>
+    <w:p>
+      <w:r>
+        <w:t xml:space="preserve">In all other cases, IMF processors </w:t>
+      </w:r>
+      <w:r>
+        <w:rPr>
+          <w:b/>
+          <w:bCs/>
+        </w:rPr>
+        <w:t>shall ignore</w:t>
+      </w:r>
+      <w:r>
+        <w:t xml:space="preserve"> </w:t>
+      </w:r>
+      <w:r>
+        <w:t>MXF T</w:t>
+      </w:r>
+      <w:r>
+        <w:t>imecode tracks</w:t>
+      </w:r>
+    </w:p>
+    <w:p>
+      <w:pPr>
+        <w:pStyle w:val="Note"/>
+      </w:pPr>
+      <w:r>
+        <w:t xml:space="preserve">NOTE: </w:t>
+      </w:r>
+      <w:r>
+        <w:t>It should be noted that legacy Track Files may contain timecode tracks.</w:t>
+      </w:r>
+    </w:p>
+    <w:p>
+      <w:pPr>
+        <w:pStyle w:val="Note"/>
+      </w:pPr>
+      <w:r>
+        <w:t xml:space="preserve">NOTE: </w:t>
+      </w:r>
       <w:r>
         <w:t xml:space="preserve"> It is </w:t>
       </w:r>
+      <w:r>
+        <w:t>recognized</w:t>
+      </w:r>
+      <w:r>
+        <w:t xml:space="preserve"> that the default </w:t>
+      </w:r>
+      <w:r>
+        <w:t>behavior</w:t>
+      </w:r>
+      <w:r>
+        <w:t xml:space="preserve"> of many </w:t>
+      </w:r>
+      <w:r>
+        <w:t xml:space="preserve">legacy </w:t>
+      </w:r>
+      <w:r>
+        <w:t xml:space="preserve">MXF applications is to expect or create at </w:t>
+      </w:r>
+      <w:r>
+        <w:lastRenderedPageBreak/>
+        <w:t xml:space="preserve">least a single Timecode Component in an MXF Material Package. This default </w:t>
+      </w:r>
+      <w:r>
+        <w:t>behavior</w:t>
+      </w:r>
+      <w:r>
+        <w:t xml:space="preserve"> </w:t>
+      </w:r>
+      <w:r>
+        <w:t>shall</w:t>
+      </w:r>
+      <w:r>
+        <w:t xml:space="preserve"> not be used when </w:t>
+      </w:r>
+      <w:r>
+        <w:t xml:space="preserve">creating IMF </w:t>
+      </w:r>
+      <w:r>
+        <w:t>MXF</w:t>
+      </w:r>
+      <w:r>
+        <w:t xml:space="preserve"> Track Files.</w:t>
+      </w:r>
+    </w:p>
+    <w:p>
+      <w:pPr>
+        <w:pStyle w:val="Note"/>
+      </w:pPr>
+      <w:r>
+        <w:t xml:space="preserve">NOTE: </w:t>
+      </w:r>
+      <w:r>
+        <w:t>In MXF Audio Track Files, the presence of timecode information is problematic at a system level.</w:t>
+      </w:r>
+    </w:p>
+    <w:p>
+      <w:pPr>
+        <w:pStyle w:val="Note"/>
+      </w:pPr>
+      <w:r>
+        <w:t xml:space="preserve">NOTE: </w:t>
+      </w:r>
+      <w:r>
+        <w:t xml:space="preserve">An MXF Audio Track File is indexed, timed and </w:t>
+      </w:r>
+      <w:r>
+        <w:t>synchronized</w:t>
+      </w:r>
+      <w:r>
+        <w:t xml:space="preserve"> using the audio sampling rate. This allows the Track File to be used, unaltered, in IMF compositions with different frame rates. When Timecode components are present in an MXF Audio Track File, there is a likelihood that the Timecode Rate may not match the IMF Composition's </w:t>
+      </w:r>
       <w:proofErr w:type="spellStart"/>
       <w:r>
-        <w:t>recognised</w:t>
+        <w:t>MainImageSequence</w:t>
       </w:r>
       <w:proofErr w:type="spellEnd"/>
       <w:r>
-        <w:t xml:space="preserve"> that the default </w:t>
+        <w:t xml:space="preserve"> frame rate. This is not an error because IMF does not use Timecode. It is, however surprising and leads to user confusion - especially when an IMF </w:t>
       </w:r>
       <w:proofErr w:type="spellStart"/>
       <w:r>
-        <w:t>behaviour</w:t>
-      </w:r>
-      <w:proofErr w:type="spellEnd"/>
-      <w:r>
-        <w:t xml:space="preserve"> of many MXF applications is to expect or create at least a single Timecode Component in an MXF Material Package. This default </w:t>
-      </w:r>
-      <w:proofErr w:type="spellStart"/>
-      <w:r>
-        <w:t>behaviour</w:t>
-      </w:r>
-      <w:proofErr w:type="spellEnd"/>
-      <w:r>
-        <w:t xml:space="preserve"> should not be used when handling </w:t>
-      </w:r>
-      <w:r>
-        <w:t>MXF</w:t>
-      </w:r>
-      <w:r>
-        <w:t xml:space="preserve"> Track Files.</w:t>
-      </w:r>
-    </w:p>
-    <w:p>
-      <w:pPr>
-        <w:pBdr>
-          <w:top w:val="nil"/>
-          <w:left w:val="nil"/>
-          <w:bottom w:val="nil"/>
-          <w:right w:val="nil"/>
-          <w:between w:val="nil"/>
-        </w:pBdr>
-      </w:pPr>
-      <w:r>
-        <w:t>In MXF Audio Track Files, the presence of timecode information is problematic at a system level.</w:t>
-      </w:r>
-    </w:p>
-    <w:p>
-      <w:pPr>
-        <w:pBdr>
-          <w:top w:val="nil"/>
-          <w:left w:val="nil"/>
-          <w:bottom w:val="nil"/>
-          <w:right w:val="nil"/>
-          <w:between w:val="nil"/>
-        </w:pBdr>
-      </w:pPr>
-      <w:r>
-        <w:t xml:space="preserve">An MXF Audio Track File is indexed, timed and </w:t>
-      </w:r>
-      <w:proofErr w:type="spellStart"/>
-      <w:r>
-        <w:t>synchronised</w:t>
-      </w:r>
-      <w:proofErr w:type="spellEnd"/>
-      <w:r>
-        <w:t xml:space="preserve"> using the audio sampling rate. This allows the Track File to be used, unaltered, in IMF compositions with different frame rates. When Timecode </w:t>
-      </w:r>
-      <w:r>
-        <w:lastRenderedPageBreak/>
-        <w:t xml:space="preserve">components are present in an MXF Audio Track File, there is a likelihood that the Timecode Rate may not match the IMF Composition's </w:t>
-      </w:r>
-      <w:proofErr w:type="spellStart"/>
-      <w:r>
-        <w:rPr>
-          <w:rStyle w:val="Keyword"/>
-        </w:rPr>
-        <w:t>MainImageSequence</w:t>
-      </w:r>
-      <w:proofErr w:type="spellEnd"/>
-      <w:r>
-        <w:t xml:space="preserve"> frame rate. This is not an error because IMF does not use Timecode. It is, however surprising and leads to user confusion - especially when an IMF </w:t>
-      </w:r>
-      <w:proofErr w:type="spellStart"/>
-      <w:r>
-        <w:rPr>
-          <w:rStyle w:val="Keyword"/>
-        </w:rPr>
         <w:t>MainAudioSequence</w:t>
       </w:r>
       <w:proofErr w:type="spellEnd"/>
@@ -489,15 +599,21 @@
         </w:numPr>
         <w:contextualSpacing w:val="0"/>
       </w:pPr>
-      <w:bookmarkStart w:id="3" w:name="_90xwcuzfvz3j" w:colFirst="0" w:colLast="0"/>
-      <w:bookmarkEnd w:id="3"/>
+      <w:bookmarkStart w:id="4" w:name="_90xwcuzfvz3j" w:colFirst="0" w:colLast="0"/>
+      <w:bookmarkEnd w:id="4"/>
       <w:r>
         <w:t>MXF Track Files: Header: Material Package</w:t>
       </w:r>
     </w:p>
     <w:p>
       <w:r>
-        <w:t>IMF ignores the Material Package in MXF Track Files.</w:t>
+        <w:t xml:space="preserve">IMF </w:t>
+      </w:r>
+      <w:r>
+        <w:t xml:space="preserve">processors shall </w:t>
+      </w:r>
+      <w:r>
+        <w:t>ignore the Material Package in MXF Track Files.</w:t>
       </w:r>
     </w:p>
     <w:p>
@@ -510,28 +626,32 @@
         <w:pStyle w:val="Heading2"/>
         <w:contextualSpacing w:val="0"/>
       </w:pPr>
-      <w:bookmarkStart w:id="4" w:name="_h2tbsp4zemf9" w:colFirst="0" w:colLast="0"/>
-      <w:bookmarkEnd w:id="4"/>
+      <w:bookmarkStart w:id="5" w:name="_h2tbsp4zemf9" w:colFirst="0" w:colLast="0"/>
+      <w:bookmarkEnd w:id="5"/>
       <w:r>
         <w:t>MXF Track Files: Header: Top Level Source Package</w:t>
       </w:r>
     </w:p>
     <w:p>
       <w:r>
-        <w:t>IMF uses the File Descriptor information in XML form in the CPL.</w:t>
+        <w:t xml:space="preserve">IMF uses the </w:t>
+      </w:r>
+      <w:r>
+        <w:t xml:space="preserve">MXF </w:t>
+      </w:r>
+      <w:r>
+        <w:t>File Descriptor information in XML form in the CPL.</w:t>
       </w:r>
     </w:p>
     <w:p>
       <w:r>
         <w:t xml:space="preserve">The </w:t>
       </w:r>
-      <w:proofErr w:type="gramStart"/>
-      <w:r>
-        <w:t>Top Level</w:t>
-      </w:r>
-      <w:proofErr w:type="gramEnd"/>
-      <w:r>
-        <w:t xml:space="preserve"> Source Package should</w:t>
+      <w:r>
+        <w:t xml:space="preserve">MXF </w:t>
+      </w:r>
+      <w:r>
+        <w:t>Top Level Source Package should</w:t>
       </w:r>
       <w:r>
         <w:t xml:space="preserve"> </w:t>
@@ -545,8 +665,8 @@
         <w:pStyle w:val="Heading2"/>
         <w:contextualSpacing w:val="0"/>
       </w:pPr>
-      <w:bookmarkStart w:id="5" w:name="_960tdfv1cpvj" w:colFirst="0" w:colLast="0"/>
-      <w:bookmarkEnd w:id="5"/>
+      <w:bookmarkStart w:id="6" w:name="_960tdfv1cpvj" w:colFirst="0" w:colLast="0"/>
+      <w:bookmarkEnd w:id="6"/>
       <w:r>
         <w:t>MXF Track Files: Essence: MXF System Item</w:t>
       </w:r>
@@ -581,8 +701,8 @@
         <w:pStyle w:val="Heading2"/>
         <w:contextualSpacing w:val="0"/>
       </w:pPr>
-      <w:bookmarkStart w:id="6" w:name="_ppvjp8yb8qk0" w:colFirst="0" w:colLast="0"/>
-      <w:bookmarkEnd w:id="6"/>
+      <w:bookmarkStart w:id="7" w:name="_ppvjp8yb8qk0" w:colFirst="0" w:colLast="0"/>
+      <w:bookmarkEnd w:id="7"/>
       <w:r>
         <w:t>MXF Track Files: Essence: ST 436 VANC VBI Elements</w:t>
       </w:r>
@@ -620,8 +740,8 @@
         <w:pStyle w:val="Heading2"/>
         <w:contextualSpacing w:val="0"/>
       </w:pPr>
-      <w:bookmarkStart w:id="7" w:name="_8zsxm0s1krz4" w:colFirst="0" w:colLast="0"/>
-      <w:bookmarkEnd w:id="7"/>
+      <w:bookmarkStart w:id="8" w:name="_8zsxm0s1krz4" w:colFirst="0" w:colLast="0"/>
+      <w:bookmarkEnd w:id="8"/>
       <w:r>
         <w:t>MXF Track Files: Essence: in-vision</w:t>
       </w:r>
@@ -641,6 +761,7 @@
         <w:pStyle w:val="Heading1"/>
       </w:pPr>
       <w:r>
+        <w:lastRenderedPageBreak/>
         <w:t xml:space="preserve">Use Case: Rendering a composition to a </w:t>
       </w:r>
       <w:r>
@@ -654,7 +775,6 @@
     </w:p>
     <w:p>
       <w:r>
-        <w:lastRenderedPageBreak/>
         <w:t>In general IMF compositions do not contain Timecode information, so the Timecode in rendered outputs is the subject of user/system settings and potentially a future OPL macro.</w:t>
       </w:r>
     </w:p>
@@ -712,12 +832,8 @@
     </w:p>
     <w:p/>
     <w:sectPr>
-      <w:headerReference w:type="even" r:id="rId11"/>
-      <w:headerReference w:type="default" r:id="rId12"/>
-      <w:footerReference w:type="even" r:id="rId13"/>
-      <w:footerReference w:type="default" r:id="rId14"/>
-      <w:headerReference w:type="first" r:id="rId15"/>
-      <w:footerReference w:type="first" r:id="rId16"/>
+      <w:headerReference w:type="default" r:id="rId11"/>
+      <w:footerReference w:type="default" r:id="rId12"/>
       <w:endnotePr>
         <w:numFmt w:val="decimal"/>
       </w:endnotePr>
@@ -930,16 +1046,6 @@
 </file>
 
 <file path=word/footer1.xml><?xml version="1.0" encoding="utf-8"?>
-<w:ftr xmlns:wpc="http://schemas.microsoft.com/office/word/2010/wordprocessingCanvas" xmlns:cx="http://schemas.microsoft.com/office/drawing/2014/chartex" xmlns:cx1="http://schemas.microsoft.com/office/drawing/2015/9/8/chartex" xmlns:cx2="http://schemas.microsoft.com/office/drawing/2015/10/21/chartex" xmlns:cx3="http://schemas.microsoft.com/office/drawing/2016/5/9/chartex" xmlns:cx4="http://schemas.microsoft.com/office/drawing/2016/5/10/chartex" xmlns:cx5="http://schemas.microsoft.com/office/drawing/2016/5/11/chartex" xmlns:cx6="http://schemas.microsoft.com/office/drawing/2016/5/12/chartex" xmlns:cx7="http://schemas.microsoft.com/office/drawing/2016/5/13/chartex" xmlns:cx8="http://schemas.microsoft.com/office/drawing/2016/5/14/chartex" xmlns:mc="http://schemas.openxmlformats.org/markup-compatibility/2006" xmlns:aink="http://schemas.microsoft.com/office/drawing/2016/ink" xmlns:am3d="http://schemas.microsoft.com/office/drawing/2017/model3d" xmlns:o="urn:schemas-microsoft-com:office:office" xmlns:r="http://schemas.openxmlformats.org/officeDocument/2006/relationships" xmlns:m="http://schemas.openxmlformats.org/officeDocument/2006/math" xmlns:v="urn:schemas-microsoft-com:vml" xmlns:wp14="http://schemas.microsoft.com/office/word/2010/wordprocessingDrawing" xmlns:wp="http://schemas.openxmlformats.org/drawingml/2006/wordprocessingDrawing" xmlns:w10="urn:schemas-microsoft-com:office:word" xmlns:w="http://schemas.openxmlformats.org/wordprocessingml/2006/main" xmlns:w14="http://schemas.microsoft.com/office/word/2010/wordml" xmlns:w15="http://schemas.microsoft.com/office/word/2012/wordml" xmlns:w16cid="http://schemas.microsoft.com/office/word/2016/wordml/cid" xmlns:w16se="http://schemas.microsoft.com/office/word/2015/wordml/symex" xmlns:wpg="http://schemas.microsoft.com/office/word/2010/wordprocessingGroup" xmlns:wpi="http://schemas.microsoft.com/office/word/2010/wordprocessingInk" xmlns:wne="http://schemas.microsoft.com/office/word/2006/wordml" xmlns:wps="http://schemas.microsoft.com/office/word/2010/wordprocessingShape" mc:Ignorable="w14 w15 w16se w16cid wp14">
-  <w:p>
-    <w:pPr>
-      <w:pStyle w:val="Footer"/>
-    </w:pPr>
-  </w:p>
-</w:ftr>
-</file>
-
-<file path=word/footer2.xml><?xml version="1.0" encoding="utf-8"?>
 <w:ftr xmlns:wpc="http://schemas.microsoft.com/office/word/2010/wordprocessingCanvas" xmlns:cx="http://schemas.microsoft.com/office/drawing/2014/chartex" xmlns:cx1="http://schemas.microsoft.com/office/drawing/2015/9/8/chartex" xmlns:cx2="http://schemas.microsoft.com/office/drawing/2015/10/21/chartex" xmlns:cx3="http://schemas.microsoft.com/office/drawing/2016/5/9/chartex" xmlns:cx4="http://schemas.microsoft.com/office/drawing/2016/5/10/chartex" xmlns:cx5="http://schemas.microsoft.com/office/drawing/2016/5/11/chartex" xmlns:cx6="http://schemas.microsoft.com/office/drawing/2016/5/12/chartex" xmlns:cx7="http://schemas.microsoft.com/office/drawing/2016/5/13/chartex" xmlns:cx8="http://schemas.microsoft.com/office/drawing/2016/5/14/chartex" xmlns:mc="http://schemas.openxmlformats.org/markup-compatibility/2006" xmlns:aink="http://schemas.microsoft.com/office/drawing/2016/ink" xmlns:am3d="http://schemas.microsoft.com/office/drawing/2017/model3d" xmlns:o="urn:schemas-microsoft-com:office:office" xmlns:r="http://schemas.openxmlformats.org/officeDocument/2006/relationships" xmlns:m="http://schemas.openxmlformats.org/officeDocument/2006/math" xmlns:v="urn:schemas-microsoft-com:vml" xmlns:wp14="http://schemas.microsoft.com/office/word/2010/wordprocessingDrawing" xmlns:wp="http://schemas.openxmlformats.org/drawingml/2006/wordprocessingDrawing" xmlns:w10="urn:schemas-microsoft-com:office:word" xmlns:w="http://schemas.openxmlformats.org/wordprocessingml/2006/main" xmlns:w14="http://schemas.microsoft.com/office/word/2010/wordml" xmlns:w15="http://schemas.microsoft.com/office/word/2012/wordml" xmlns:w16cid="http://schemas.microsoft.com/office/word/2016/wordml/cid" xmlns:w16se="http://schemas.microsoft.com/office/word/2015/wordml/symex" xmlns:wpg="http://schemas.microsoft.com/office/word/2010/wordprocessingGroup" xmlns:wpi="http://schemas.microsoft.com/office/word/2010/wordprocessingInk" xmlns:wne="http://schemas.microsoft.com/office/word/2006/wordml" xmlns:wps="http://schemas.microsoft.com/office/word/2010/wordprocessingShape" mc:Ignorable="w14 w15 w16se w16cid wp14">
   <w:p>
     <w:pPr>
@@ -972,16 +1078,6 @@
 </w:ftr>
 </file>
 
-<file path=word/footer3.xml><?xml version="1.0" encoding="utf-8"?>
-<w:ftr xmlns:wpc="http://schemas.microsoft.com/office/word/2010/wordprocessingCanvas" xmlns:cx="http://schemas.microsoft.com/office/drawing/2014/chartex" xmlns:cx1="http://schemas.microsoft.com/office/drawing/2015/9/8/chartex" xmlns:cx2="http://schemas.microsoft.com/office/drawing/2015/10/21/chartex" xmlns:cx3="http://schemas.microsoft.com/office/drawing/2016/5/9/chartex" xmlns:cx4="http://schemas.microsoft.com/office/drawing/2016/5/10/chartex" xmlns:cx5="http://schemas.microsoft.com/office/drawing/2016/5/11/chartex" xmlns:cx6="http://schemas.microsoft.com/office/drawing/2016/5/12/chartex" xmlns:cx7="http://schemas.microsoft.com/office/drawing/2016/5/13/chartex" xmlns:cx8="http://schemas.microsoft.com/office/drawing/2016/5/14/chartex" xmlns:mc="http://schemas.openxmlformats.org/markup-compatibility/2006" xmlns:aink="http://schemas.microsoft.com/office/drawing/2016/ink" xmlns:am3d="http://schemas.microsoft.com/office/drawing/2017/model3d" xmlns:o="urn:schemas-microsoft-com:office:office" xmlns:r="http://schemas.openxmlformats.org/officeDocument/2006/relationships" xmlns:m="http://schemas.openxmlformats.org/officeDocument/2006/math" xmlns:v="urn:schemas-microsoft-com:vml" xmlns:wp14="http://schemas.microsoft.com/office/word/2010/wordprocessingDrawing" xmlns:wp="http://schemas.openxmlformats.org/drawingml/2006/wordprocessingDrawing" xmlns:w10="urn:schemas-microsoft-com:office:word" xmlns:w="http://schemas.openxmlformats.org/wordprocessingml/2006/main" xmlns:w14="http://schemas.microsoft.com/office/word/2010/wordml" xmlns:w15="http://schemas.microsoft.com/office/word/2012/wordml" xmlns:w16cid="http://schemas.microsoft.com/office/word/2016/wordml/cid" xmlns:w16se="http://schemas.microsoft.com/office/word/2015/wordml/symex" xmlns:wpg="http://schemas.microsoft.com/office/word/2010/wordprocessingGroup" xmlns:wpi="http://schemas.microsoft.com/office/word/2010/wordprocessingInk" xmlns:wne="http://schemas.microsoft.com/office/word/2006/wordml" xmlns:wps="http://schemas.microsoft.com/office/word/2010/wordprocessingShape" mc:Ignorable="w14 w15 w16se w16cid wp14">
-  <w:p>
-    <w:pPr>
-      <w:pStyle w:val="Footer"/>
-    </w:pPr>
-  </w:p>
-</w:ftr>
-</file>
-
 <file path=word/footnotes.xml><?xml version="1.0" encoding="utf-8"?>
 <w:footnotes xmlns:wpc="http://schemas.microsoft.com/office/word/2010/wordprocessingCanvas" xmlns:cx="http://schemas.microsoft.com/office/drawing/2014/chartex" xmlns:cx1="http://schemas.microsoft.com/office/drawing/2015/9/8/chartex" xmlns:cx2="http://schemas.microsoft.com/office/drawing/2015/10/21/chartex" xmlns:cx3="http://schemas.microsoft.com/office/drawing/2016/5/9/chartex" xmlns:cx4="http://schemas.microsoft.com/office/drawing/2016/5/10/chartex" xmlns:cx5="http://schemas.microsoft.com/office/drawing/2016/5/11/chartex" xmlns:cx6="http://schemas.microsoft.com/office/drawing/2016/5/12/chartex" xmlns:cx7="http://schemas.microsoft.com/office/drawing/2016/5/13/chartex" xmlns:cx8="http://schemas.microsoft.com/office/drawing/2016/5/14/chartex" xmlns:mc="http://schemas.openxmlformats.org/markup-compatibility/2006" xmlns:aink="http://schemas.microsoft.com/office/drawing/2016/ink" xmlns:am3d="http://schemas.microsoft.com/office/drawing/2017/model3d" xmlns:o="urn:schemas-microsoft-com:office:office" xmlns:r="http://schemas.openxmlformats.org/officeDocument/2006/relationships" xmlns:m="http://schemas.openxmlformats.org/officeDocument/2006/math" xmlns:v="urn:schemas-microsoft-com:vml" xmlns:wp14="http://schemas.microsoft.com/office/word/2010/wordprocessingDrawing" xmlns:wp="http://schemas.openxmlformats.org/drawingml/2006/wordprocessingDrawing" xmlns:w10="urn:schemas-microsoft-com:office:word" xmlns:w="http://schemas.openxmlformats.org/wordprocessingml/2006/main" xmlns:w14="http://schemas.microsoft.com/office/word/2010/wordml" xmlns:w15="http://schemas.microsoft.com/office/word/2012/wordml" xmlns:w16cid="http://schemas.microsoft.com/office/word/2016/wordml/cid" xmlns:w16se="http://schemas.microsoft.com/office/word/2015/wordml/symex" xmlns:wpg="http://schemas.microsoft.com/office/word/2010/wordprocessingGroup" xmlns:wpi="http://schemas.microsoft.com/office/word/2010/wordprocessingInk" xmlns:wne="http://schemas.microsoft.com/office/word/2006/wordml" xmlns:wps="http://schemas.microsoft.com/office/word/2010/wordprocessingShape" mc:Ignorable="w14 w15 w16se w16cid wp14">
   <w:footnote w:type="separator" w:id="-1">
@@ -1008,16 +1104,6 @@
 </file>
 
 <file path=word/header1.xml><?xml version="1.0" encoding="utf-8"?>
-<w:hdr xmlns:wpc="http://schemas.microsoft.com/office/word/2010/wordprocessingCanvas" xmlns:cx="http://schemas.microsoft.com/office/drawing/2014/chartex" xmlns:cx1="http://schemas.microsoft.com/office/drawing/2015/9/8/chartex" xmlns:cx2="http://schemas.microsoft.com/office/drawing/2015/10/21/chartex" xmlns:cx3="http://schemas.microsoft.com/office/drawing/2016/5/9/chartex" xmlns:cx4="http://schemas.microsoft.com/office/drawing/2016/5/10/chartex" xmlns:cx5="http://schemas.microsoft.com/office/drawing/2016/5/11/chartex" xmlns:cx6="http://schemas.microsoft.com/office/drawing/2016/5/12/chartex" xmlns:cx7="http://schemas.microsoft.com/office/drawing/2016/5/13/chartex" xmlns:cx8="http://schemas.microsoft.com/office/drawing/2016/5/14/chartex" xmlns:mc="http://schemas.openxmlformats.org/markup-compatibility/2006" xmlns:aink="http://schemas.microsoft.com/office/drawing/2016/ink" xmlns:am3d="http://schemas.microsoft.com/office/drawing/2017/model3d" xmlns:o="urn:schemas-microsoft-com:office:office" xmlns:r="http://schemas.openxmlformats.org/officeDocument/2006/relationships" xmlns:m="http://schemas.openxmlformats.org/officeDocument/2006/math" xmlns:v="urn:schemas-microsoft-com:vml" xmlns:wp14="http://schemas.microsoft.com/office/word/2010/wordprocessingDrawing" xmlns:wp="http://schemas.openxmlformats.org/drawingml/2006/wordprocessingDrawing" xmlns:w10="urn:schemas-microsoft-com:office:word" xmlns:w="http://schemas.openxmlformats.org/wordprocessingml/2006/main" xmlns:w14="http://schemas.microsoft.com/office/word/2010/wordml" xmlns:w15="http://schemas.microsoft.com/office/word/2012/wordml" xmlns:w16cid="http://schemas.microsoft.com/office/word/2016/wordml/cid" xmlns:w16se="http://schemas.microsoft.com/office/word/2015/wordml/symex" xmlns:wpg="http://schemas.microsoft.com/office/word/2010/wordprocessingGroup" xmlns:wpi="http://schemas.microsoft.com/office/word/2010/wordprocessingInk" xmlns:wne="http://schemas.microsoft.com/office/word/2006/wordml" xmlns:wps="http://schemas.microsoft.com/office/word/2010/wordprocessingShape" mc:Ignorable="w14 w15 w16se w16cid wp14">
-  <w:p>
-    <w:pPr>
-      <w:pStyle w:val="Header"/>
-    </w:pPr>
-  </w:p>
-</w:hdr>
-</file>
-
-<file path=word/header2.xml><?xml version="1.0" encoding="utf-8"?>
 <w:hdr xmlns:wpc="http://schemas.microsoft.com/office/word/2010/wordprocessingCanvas" xmlns:cx="http://schemas.microsoft.com/office/drawing/2014/chartex" xmlns:cx1="http://schemas.microsoft.com/office/drawing/2015/9/8/chartex" xmlns:cx2="http://schemas.microsoft.com/office/drawing/2015/10/21/chartex" xmlns:cx3="http://schemas.microsoft.com/office/drawing/2016/5/9/chartex" xmlns:cx4="http://schemas.microsoft.com/office/drawing/2016/5/10/chartex" xmlns:cx5="http://schemas.microsoft.com/office/drawing/2016/5/11/chartex" xmlns:cx6="http://schemas.microsoft.com/office/drawing/2016/5/12/chartex" xmlns:cx7="http://schemas.microsoft.com/office/drawing/2016/5/13/chartex" xmlns:cx8="http://schemas.microsoft.com/office/drawing/2016/5/14/chartex" xmlns:mc="http://schemas.openxmlformats.org/markup-compatibility/2006" xmlns:aink="http://schemas.microsoft.com/office/drawing/2016/ink" xmlns:am3d="http://schemas.microsoft.com/office/drawing/2017/model3d" xmlns:o="urn:schemas-microsoft-com:office:office" xmlns:r="http://schemas.openxmlformats.org/officeDocument/2006/relationships" xmlns:m="http://schemas.openxmlformats.org/officeDocument/2006/math" xmlns:v="urn:schemas-microsoft-com:vml" xmlns:wp14="http://schemas.microsoft.com/office/word/2010/wordprocessingDrawing" xmlns:wp="http://schemas.openxmlformats.org/drawingml/2006/wordprocessingDrawing" xmlns:w10="urn:schemas-microsoft-com:office:word" xmlns:w="http://schemas.openxmlformats.org/wordprocessingml/2006/main" xmlns:w14="http://schemas.microsoft.com/office/word/2010/wordml" xmlns:w15="http://schemas.microsoft.com/office/word/2012/wordml" xmlns:w16cid="http://schemas.microsoft.com/office/word/2016/wordml/cid" xmlns:w16se="http://schemas.microsoft.com/office/word/2015/wordml/symex" xmlns:wpg="http://schemas.microsoft.com/office/word/2010/wordprocessingGroup" xmlns:wpi="http://schemas.microsoft.com/office/word/2010/wordprocessingInk" xmlns:wne="http://schemas.microsoft.com/office/word/2006/wordml" xmlns:wps="http://schemas.microsoft.com/office/word/2010/wordprocessingShape" mc:Ignorable="w14 w15 w16se w16cid wp14">
   <w:p>
     <w:pPr>
@@ -1080,20 +1166,23 @@
       <w:tab/>
     </w:r>
     <w:r>
-      <w:t>2019-02-01</w:t>
+      <w:t>20</w:t>
     </w:r>
-    <w:bookmarkStart w:id="8" w:name="_GoBack"/>
-    <w:bookmarkEnd w:id="8"/>
-  </w:p>
-</w:hdr>
-</file>
-
-<file path=word/header3.xml><?xml version="1.0" encoding="utf-8"?>
-<w:hdr xmlns:wpc="http://schemas.microsoft.com/office/word/2010/wordprocessingCanvas" xmlns:cx="http://schemas.microsoft.com/office/drawing/2014/chartex" xmlns:cx1="http://schemas.microsoft.com/office/drawing/2015/9/8/chartex" xmlns:cx2="http://schemas.microsoft.com/office/drawing/2015/10/21/chartex" xmlns:cx3="http://schemas.microsoft.com/office/drawing/2016/5/9/chartex" xmlns:cx4="http://schemas.microsoft.com/office/drawing/2016/5/10/chartex" xmlns:cx5="http://schemas.microsoft.com/office/drawing/2016/5/11/chartex" xmlns:cx6="http://schemas.microsoft.com/office/drawing/2016/5/12/chartex" xmlns:cx7="http://schemas.microsoft.com/office/drawing/2016/5/13/chartex" xmlns:cx8="http://schemas.microsoft.com/office/drawing/2016/5/14/chartex" xmlns:mc="http://schemas.openxmlformats.org/markup-compatibility/2006" xmlns:aink="http://schemas.microsoft.com/office/drawing/2016/ink" xmlns:am3d="http://schemas.microsoft.com/office/drawing/2017/model3d" xmlns:o="urn:schemas-microsoft-com:office:office" xmlns:r="http://schemas.openxmlformats.org/officeDocument/2006/relationships" xmlns:m="http://schemas.openxmlformats.org/officeDocument/2006/math" xmlns:v="urn:schemas-microsoft-com:vml" xmlns:wp14="http://schemas.microsoft.com/office/word/2010/wordprocessingDrawing" xmlns:wp="http://schemas.openxmlformats.org/drawingml/2006/wordprocessingDrawing" xmlns:w10="urn:schemas-microsoft-com:office:word" xmlns:w="http://schemas.openxmlformats.org/wordprocessingml/2006/main" xmlns:w14="http://schemas.microsoft.com/office/word/2010/wordml" xmlns:w15="http://schemas.microsoft.com/office/word/2012/wordml" xmlns:w16cid="http://schemas.microsoft.com/office/word/2016/wordml/cid" xmlns:w16se="http://schemas.microsoft.com/office/word/2015/wordml/symex" xmlns:wpg="http://schemas.microsoft.com/office/word/2010/wordprocessingGroup" xmlns:wpi="http://schemas.microsoft.com/office/word/2010/wordprocessingInk" xmlns:wne="http://schemas.microsoft.com/office/word/2006/wordml" xmlns:wps="http://schemas.microsoft.com/office/word/2010/wordprocessingShape" mc:Ignorable="w14 w15 w16se w16cid wp14">
-  <w:p>
-    <w:pPr>
-      <w:pStyle w:val="Header"/>
-    </w:pPr>
+    <w:r>
+      <w:t>20</w:t>
+    </w:r>
+    <w:r>
+      <w:t>-0</w:t>
+    </w:r>
+    <w:r>
+      <w:t>4</w:t>
+    </w:r>
+    <w:r>
+      <w:t>-0</w:t>
+    </w:r>
+    <w:r>
+      <w:t>3</w:t>
+    </w:r>
   </w:p>
 </w:hdr>
 </file>
@@ -1869,7 +1958,7 @@
       </w:pPr>
     </w:pPrDefault>
   </w:docDefaults>
-  <w:latentStyles w:defLockedState="0" w:defUIPriority="99" w:defSemiHidden="0" w:defUnhideWhenUsed="0" w:defQFormat="0" w:count="375">
+  <w:latentStyles w:defLockedState="0" w:defUIPriority="99" w:defSemiHidden="0" w:defUnhideWhenUsed="0" w:defQFormat="0" w:count="376">
     <w:lsdException w:name="Normal" w:uiPriority="0" w:qFormat="1"/>
     <w:lsdException w:name="heading 1" w:uiPriority="9" w:qFormat="1"/>
     <w:lsdException w:name="heading 2" w:semiHidden="1" w:uiPriority="9" w:unhideWhenUsed="1" w:qFormat="1"/>
@@ -1975,7 +2064,6 @@
     <w:lsdException w:name="HTML Sample" w:semiHidden="1" w:unhideWhenUsed="1"/>
     <w:lsdException w:name="HTML Typewriter" w:semiHidden="1" w:unhideWhenUsed="1"/>
     <w:lsdException w:name="HTML Variable" w:semiHidden="1" w:unhideWhenUsed="1"/>
-    <w:lsdException w:name="Normal Table" w:semiHidden="1" w:unhideWhenUsed="1"/>
     <w:lsdException w:name="annotation subject" w:semiHidden="1" w:unhideWhenUsed="1"/>
     <w:lsdException w:name="No List" w:semiHidden="1" w:unhideWhenUsed="1"/>
     <w:lsdException w:name="Outline List 1" w:semiHidden="1" w:unhideWhenUsed="1"/>
@@ -2022,10 +2110,8 @@
     <w:lsdException w:name="Table Subtle 2" w:semiHidden="1" w:unhideWhenUsed="1"/>
     <w:lsdException w:name="Table Web 1" w:semiHidden="1" w:unhideWhenUsed="1"/>
     <w:lsdException w:name="Table Web 2" w:semiHidden="1" w:unhideWhenUsed="1"/>
-    <w:lsdException w:name="Table Web 3" w:semiHidden="1" w:unhideWhenUsed="1"/>
     <w:lsdException w:name="Balloon Text" w:semiHidden="1" w:unhideWhenUsed="1"/>
     <w:lsdException w:name="Table Grid" w:uiPriority="39"/>
-    <w:lsdException w:name="Table Theme" w:semiHidden="1" w:unhideWhenUsed="1"/>
     <w:lsdException w:name="Placeholder Text" w:semiHidden="1"/>
     <w:lsdException w:name="No Spacing" w:uiPriority="1" w:qFormat="1"/>
     <w:lsdException w:name="Light Shading" w:uiPriority="60"/>
@@ -2245,6 +2331,7 @@
     <w:lsdException w:name="Smart Hyperlink" w:semiHidden="1" w:unhideWhenUsed="1"/>
     <w:lsdException w:name="Hashtag" w:semiHidden="1" w:unhideWhenUsed="1"/>
     <w:lsdException w:name="Unresolved Mention" w:semiHidden="1" w:unhideWhenUsed="1"/>
+    <w:lsdException w:name="Smart Link" w:semiHidden="1" w:unhideWhenUsed="1"/>
   </w:latentStyles>
   <w:style w:type="paragraph" w:default="1" w:styleId="Normal">
     <w:name w:val="Normal"/>
@@ -2632,6 +2719,28 @@
       <w:shd w:val="clear" w:color="auto" w:fill="E1DFDD"/>
     </w:rPr>
   </w:style>
+  <w:style w:type="paragraph" w:customStyle="1" w:styleId="Note">
+    <w:name w:val="Note"/>
+    <w:basedOn w:val="Normal"/>
+    <w:link w:val="NoteChar"/>
+    <w:qFormat/>
+    <w:rsid w:val="00241F41"/>
+    <w:pPr>
+      <w:ind w:left="720"/>
+    </w:pPr>
+    <w:rPr>
+      <w:sz w:val="20"/>
+    </w:rPr>
+  </w:style>
+  <w:style w:type="character" w:customStyle="1" w:styleId="NoteChar">
+    <w:name w:val="Note Char"/>
+    <w:basedOn w:val="DefaultParagraphFont"/>
+    <w:link w:val="Note"/>
+    <w:rsid w:val="00241F41"/>
+    <w:rPr>
+      <w:sz w:val="20"/>
+    </w:rPr>
+  </w:style>
 </w:styles>
 </file>
 
@@ -2960,7 +3069,7 @@
 </file>
 
 <file path=customXml/itemProps1.xml><?xml version="1.0" encoding="utf-8"?>
-<ds:datastoreItem xmlns:ds="http://schemas.openxmlformats.org/officeDocument/2006/customXml" ds:itemID="{FB7FD414-C04C-4644-B752-DAD4B0E985E5}">
+<ds:datastoreItem xmlns:ds="http://schemas.openxmlformats.org/officeDocument/2006/customXml" ds:itemID="{BF4414BD-CF0B-40A9-9613-E202FF9E61B1}">
   <ds:schemaRefs>
     <ds:schemaRef ds:uri="http://schemas.openxmlformats.org/officeDocument/2006/bibliography"/>
   </ds:schemaRefs>

</xml_diff>

<commit_message>
Miscellaneous tweaks (#5, #4, #3)
</commit_message>
<xml_diff>
--- a/imfug-001-bp-timecode-in-imf.docx
+++ b/imfug-001-bp-timecode-in-imf.docx
@@ -1,6 +1,6 @@
 
 <file path=word/document.xml><?xml version="1.0" encoding="utf-8"?>
-<w:document xmlns:wpc="http://schemas.microsoft.com/office/word/2010/wordprocessingCanvas" xmlns:cx="http://schemas.microsoft.com/office/drawing/2014/chartex" xmlns:cx1="http://schemas.microsoft.com/office/drawing/2015/9/8/chartex" xmlns:cx2="http://schemas.microsoft.com/office/drawing/2015/10/21/chartex" xmlns:cx3="http://schemas.microsoft.com/office/drawing/2016/5/9/chartex" xmlns:cx4="http://schemas.microsoft.com/office/drawing/2016/5/10/chartex" xmlns:cx5="http://schemas.microsoft.com/office/drawing/2016/5/11/chartex" xmlns:cx6="http://schemas.microsoft.com/office/drawing/2016/5/12/chartex" xmlns:cx7="http://schemas.microsoft.com/office/drawing/2016/5/13/chartex" xmlns:cx8="http://schemas.microsoft.com/office/drawing/2016/5/14/chartex" xmlns:mc="http://schemas.openxmlformats.org/markup-compatibility/2006" xmlns:aink="http://schemas.microsoft.com/office/drawing/2016/ink" xmlns:am3d="http://schemas.microsoft.com/office/drawing/2017/model3d" xmlns:o="urn:schemas-microsoft-com:office:office" xmlns:r="http://schemas.openxmlformats.org/officeDocument/2006/relationships" xmlns:m="http://schemas.openxmlformats.org/officeDocument/2006/math" xmlns:v="urn:schemas-microsoft-com:vml" xmlns:wp14="http://schemas.microsoft.com/office/word/2010/wordprocessingDrawing" xmlns:wp="http://schemas.openxmlformats.org/drawingml/2006/wordprocessingDrawing" xmlns:w10="urn:schemas-microsoft-com:office:word" xmlns:w="http://schemas.openxmlformats.org/wordprocessingml/2006/main" xmlns:w14="http://schemas.microsoft.com/office/word/2010/wordml" xmlns:w15="http://schemas.microsoft.com/office/word/2012/wordml" xmlns:w16cid="http://schemas.microsoft.com/office/word/2016/wordml/cid" xmlns:w16se="http://schemas.microsoft.com/office/word/2015/wordml/symex" xmlns:wpg="http://schemas.microsoft.com/office/word/2010/wordprocessingGroup" xmlns:wpi="http://schemas.microsoft.com/office/word/2010/wordprocessingInk" xmlns:wne="http://schemas.microsoft.com/office/word/2006/wordml" xmlns:wps="http://schemas.microsoft.com/office/word/2010/wordprocessingShape" mc:Ignorable="w14 w15 w16se w16cid wp14">
+<w:document xmlns:wpc="http://schemas.microsoft.com/office/word/2010/wordprocessingCanvas" xmlns:cx="http://schemas.microsoft.com/office/drawing/2014/chartex" xmlns:cx1="http://schemas.microsoft.com/office/drawing/2015/9/8/chartex" xmlns:cx2="http://schemas.microsoft.com/office/drawing/2015/10/21/chartex" xmlns:cx3="http://schemas.microsoft.com/office/drawing/2016/5/9/chartex" xmlns:cx4="http://schemas.microsoft.com/office/drawing/2016/5/10/chartex" xmlns:cx5="http://schemas.microsoft.com/office/drawing/2016/5/11/chartex" xmlns:cx6="http://schemas.microsoft.com/office/drawing/2016/5/12/chartex" xmlns:cx7="http://schemas.microsoft.com/office/drawing/2016/5/13/chartex" xmlns:cx8="http://schemas.microsoft.com/office/drawing/2016/5/14/chartex" xmlns:mc="http://schemas.openxmlformats.org/markup-compatibility/2006" xmlns:aink="http://schemas.microsoft.com/office/drawing/2016/ink" xmlns:am3d="http://schemas.microsoft.com/office/drawing/2017/model3d" xmlns:o="urn:schemas-microsoft-com:office:office" xmlns:r="http://schemas.openxmlformats.org/officeDocument/2006/relationships" xmlns:m="http://schemas.openxmlformats.org/officeDocument/2006/math" xmlns:v="urn:schemas-microsoft-com:vml" xmlns:wp14="http://schemas.microsoft.com/office/word/2010/wordprocessingDrawing" xmlns:wp="http://schemas.openxmlformats.org/drawingml/2006/wordprocessingDrawing" xmlns:w10="urn:schemas-microsoft-com:office:word" xmlns:w="http://schemas.openxmlformats.org/wordprocessingml/2006/main" xmlns:w14="http://schemas.microsoft.com/office/word/2010/wordml" xmlns:w15="http://schemas.microsoft.com/office/word/2012/wordml" xmlns:w16cex="http://schemas.microsoft.com/office/word/2018/wordml/cex" xmlns:w16cid="http://schemas.microsoft.com/office/word/2016/wordml/cid" xmlns:w16="http://schemas.microsoft.com/office/word/2018/wordml" xmlns:w16se="http://schemas.microsoft.com/office/word/2015/wordml/symex" xmlns:wpg="http://schemas.microsoft.com/office/word/2010/wordprocessingGroup" xmlns:wpi="http://schemas.microsoft.com/office/word/2010/wordprocessingInk" xmlns:wne="http://schemas.microsoft.com/office/word/2006/wordml" xmlns:wps="http://schemas.microsoft.com/office/word/2010/wordprocessingShape" mc:Ignorable="w14 w15 w16se w16cid w16 w16cex wp14">
   <w:background w:color="FFFFFF"/>
   <w:body>
     <w:p>
@@ -20,34 +20,6 @@
       </w:r>
     </w:p>
     <w:p>
-      <w:r>
-        <w:t>This version:</w:t>
-      </w:r>
-      <w:r>
-        <w:tab/>
-      </w:r>
-      <w:r>
-        <w:t>https://www.imfug.com/TR/timecode-in-imf-20</w:t>
-      </w:r>
-      <w:r>
-        <w:t>200422</w:t>
-      </w:r>
-      <w:r>
-        <w:t>/</w:t>
-      </w:r>
-    </w:p>
-    <w:p>
-      <w:r>
-        <w:t>Latest version:</w:t>
-      </w:r>
-      <w:r>
-        <w:tab/>
-      </w:r>
-      <w:r>
-        <w:t>https://www.imfug.com/TR/timecode-in-imf/</w:t>
-      </w:r>
-    </w:p>
-    <w:p>
       <w:pPr>
         <w:pStyle w:val="Heading1"/>
       </w:pPr>
@@ -93,7 +65,7 @@
         <w:t xml:space="preserve">This </w:t>
       </w:r>
       <w:r>
-        <w:t>Draft Best Practice</w:t>
+        <w:t>Best Practice</w:t>
       </w:r>
       <w:r>
         <w:t xml:space="preserve"> is </w:t>
@@ -113,10 +85,32 @@
       <w:r>
         <w:t>.</w:t>
       </w:r>
-    </w:p>
-    <w:p>
-      <w:r>
-        <w:t>As a draft, it may be updated, replaced or obsoleted by other documents at any time. This document should not be cited as anything other than work in progress. Readers are encouraged to consult the following for a list of current issues, to which they are invited to contribute.</w:t>
+      <w:r>
+        <w:t xml:space="preserve"> I</w:t>
+      </w:r>
+      <w:r>
+        <w:t>t may be updated, replaced or obsoleted by other documents at any time.</w:t>
+      </w:r>
+    </w:p>
+    <w:p>
+      <w:r>
+        <w:t xml:space="preserve">The latest version of this document is available at </w:t>
+      </w:r>
+      <w:hyperlink r:id="rId8" w:history="1">
+        <w:r>
+          <w:rPr>
+            <w:rStyle w:val="Hyperlink"/>
+          </w:rPr>
+          <w:t>https://www.imfug.com/TR/timecode-in-imf/</w:t>
+        </w:r>
+      </w:hyperlink>
+      <w:r>
+        <w:t>.</w:t>
+      </w:r>
+    </w:p>
+    <w:p>
+      <w:r>
+        <w:t>Readers are encouraged to consult the following for a list of current issues, to which they are invited to contribute.</w:t>
       </w:r>
     </w:p>
     <w:p>
@@ -138,10 +132,10 @@
         <w:t xml:space="preserve">This work </w:t>
       </w:r>
       <w:r>
-        <w:t>is © 2018</w:t>
-      </w:r>
-      <w:r>
-        <w:t xml:space="preserve"> Hollywood Professional Association </w:t>
+        <w:t xml:space="preserve">is © </w:t>
+      </w:r>
+      <w:r>
+        <w:t xml:space="preserve">Hollywood Professional Association </w:t>
       </w:r>
       <w:r>
         <w:t xml:space="preserve">and </w:t>
@@ -243,7 +237,7 @@
                     <pic:cNvPicPr preferRelativeResize="0"/>
                   </pic:nvPicPr>
                   <pic:blipFill>
-                    <a:blip r:embed="rId8"/>
+                    <a:blip r:embed="rId9"/>
                     <a:srcRect/>
                     <a:stretch>
                       <a:fillRect/>
@@ -435,7 +429,13 @@
         <w:pStyle w:val="Note"/>
       </w:pPr>
       <w:r>
-        <w:t xml:space="preserve">NOTE: </w:t>
+        <w:t>NOTE</w:t>
+      </w:r>
+      <w:r>
+        <w:t xml:space="preserve"> 1</w:t>
+      </w:r>
+      <w:r>
+        <w:t xml:space="preserve">: </w:t>
       </w:r>
       <w:r>
         <w:t>It should be noted that legacy Track Files may contain timecode tracks.</w:t>
@@ -446,7 +446,13 @@
         <w:pStyle w:val="Note"/>
       </w:pPr>
       <w:r>
-        <w:t xml:space="preserve">NOTE: </w:t>
+        <w:t>NOTE</w:t>
+      </w:r>
+      <w:r>
+        <w:t xml:space="preserve"> 2</w:t>
+      </w:r>
+      <w:r>
+        <w:t xml:space="preserve">: </w:t>
       </w:r>
       <w:r>
         <w:t xml:space="preserve"> It is </w:t>
@@ -467,11 +473,11 @@
         <w:t xml:space="preserve">legacy </w:t>
       </w:r>
       <w:r>
-        <w:t xml:space="preserve">MXF applications is to expect or create at </w:t>
+        <w:t xml:space="preserve">MXF applications is to expect or create </w:t>
       </w:r>
       <w:r>
         <w:lastRenderedPageBreak/>
-        <w:t xml:space="preserve">least a single Timecode Component in an MXF Material Package. This default </w:t>
+        <w:t xml:space="preserve">at least a single Timecode Component in an MXF Material Package. This default </w:t>
       </w:r>
       <w:r>
         <w:t>behavior</w:t>
@@ -500,7 +506,13 @@
         <w:pStyle w:val="Note"/>
       </w:pPr>
       <w:r>
-        <w:t xml:space="preserve">NOTE: </w:t>
+        <w:t>NOTE</w:t>
+      </w:r>
+      <w:r>
+        <w:t xml:space="preserve"> 3</w:t>
+      </w:r>
+      <w:r>
+        <w:t xml:space="preserve">: </w:t>
       </w:r>
       <w:r>
         <w:t>In MXF Audio Track Files, the presence of timecode information is problematic at a system level.</w:t>
@@ -511,7 +523,13 @@
         <w:pStyle w:val="Note"/>
       </w:pPr>
       <w:r>
-        <w:t xml:space="preserve">NOTE: </w:t>
+        <w:t>NOTE</w:t>
+      </w:r>
+      <w:r>
+        <w:t xml:space="preserve"> 4</w:t>
+      </w:r>
+      <w:r>
+        <w:t xml:space="preserve">: </w:t>
       </w:r>
       <w:r>
         <w:t xml:space="preserve">An MXF Audio Track File is indexed, timed and </w:t>
@@ -780,8 +798,8 @@
     </w:p>
     <w:p/>
     <w:sectPr>
-      <w:headerReference w:type="default" r:id="rId9"/>
-      <w:footerReference w:type="default" r:id="rId10"/>
+      <w:headerReference w:type="default" r:id="rId10"/>
+      <w:footerReference w:type="default" r:id="rId11"/>
       <w:endnotePr>
         <w:numFmt w:val="decimal"/>
       </w:endnotePr>
@@ -796,7 +814,7 @@
 </file>
 
 <file path=word/endnotes.xml><?xml version="1.0" encoding="utf-8"?>
-<w:endnotes xmlns:wpc="http://schemas.microsoft.com/office/word/2010/wordprocessingCanvas" xmlns:cx="http://schemas.microsoft.com/office/drawing/2014/chartex" xmlns:cx1="http://schemas.microsoft.com/office/drawing/2015/9/8/chartex" xmlns:cx2="http://schemas.microsoft.com/office/drawing/2015/10/21/chartex" xmlns:cx3="http://schemas.microsoft.com/office/drawing/2016/5/9/chartex" xmlns:cx4="http://schemas.microsoft.com/office/drawing/2016/5/10/chartex" xmlns:cx5="http://schemas.microsoft.com/office/drawing/2016/5/11/chartex" xmlns:cx6="http://schemas.microsoft.com/office/drawing/2016/5/12/chartex" xmlns:cx7="http://schemas.microsoft.com/office/drawing/2016/5/13/chartex" xmlns:cx8="http://schemas.microsoft.com/office/drawing/2016/5/14/chartex" xmlns:mc="http://schemas.openxmlformats.org/markup-compatibility/2006" xmlns:aink="http://schemas.microsoft.com/office/drawing/2016/ink" xmlns:am3d="http://schemas.microsoft.com/office/drawing/2017/model3d" xmlns:o="urn:schemas-microsoft-com:office:office" xmlns:r="http://schemas.openxmlformats.org/officeDocument/2006/relationships" xmlns:m="http://schemas.openxmlformats.org/officeDocument/2006/math" xmlns:v="urn:schemas-microsoft-com:vml" xmlns:wp14="http://schemas.microsoft.com/office/word/2010/wordprocessingDrawing" xmlns:wp="http://schemas.openxmlformats.org/drawingml/2006/wordprocessingDrawing" xmlns:w10="urn:schemas-microsoft-com:office:word" xmlns:w="http://schemas.openxmlformats.org/wordprocessingml/2006/main" xmlns:w14="http://schemas.microsoft.com/office/word/2010/wordml" xmlns:w15="http://schemas.microsoft.com/office/word/2012/wordml" xmlns:w16cid="http://schemas.microsoft.com/office/word/2016/wordml/cid" xmlns:w16se="http://schemas.microsoft.com/office/word/2015/wordml/symex" xmlns:wpg="http://schemas.microsoft.com/office/word/2010/wordprocessingGroup" xmlns:wpi="http://schemas.microsoft.com/office/word/2010/wordprocessingInk" xmlns:wne="http://schemas.microsoft.com/office/word/2006/wordml" xmlns:wps="http://schemas.microsoft.com/office/word/2010/wordprocessingShape" mc:Ignorable="w14 w15 w16se w16cid wp14">
+<w:endnotes xmlns:wpc="http://schemas.microsoft.com/office/word/2010/wordprocessingCanvas" xmlns:cx="http://schemas.microsoft.com/office/drawing/2014/chartex" xmlns:cx1="http://schemas.microsoft.com/office/drawing/2015/9/8/chartex" xmlns:cx2="http://schemas.microsoft.com/office/drawing/2015/10/21/chartex" xmlns:cx3="http://schemas.microsoft.com/office/drawing/2016/5/9/chartex" xmlns:cx4="http://schemas.microsoft.com/office/drawing/2016/5/10/chartex" xmlns:cx5="http://schemas.microsoft.com/office/drawing/2016/5/11/chartex" xmlns:cx6="http://schemas.microsoft.com/office/drawing/2016/5/12/chartex" xmlns:cx7="http://schemas.microsoft.com/office/drawing/2016/5/13/chartex" xmlns:cx8="http://schemas.microsoft.com/office/drawing/2016/5/14/chartex" xmlns:mc="http://schemas.openxmlformats.org/markup-compatibility/2006" xmlns:aink="http://schemas.microsoft.com/office/drawing/2016/ink" xmlns:am3d="http://schemas.microsoft.com/office/drawing/2017/model3d" xmlns:o="urn:schemas-microsoft-com:office:office" xmlns:r="http://schemas.openxmlformats.org/officeDocument/2006/relationships" xmlns:m="http://schemas.openxmlformats.org/officeDocument/2006/math" xmlns:v="urn:schemas-microsoft-com:vml" xmlns:wp14="http://schemas.microsoft.com/office/word/2010/wordprocessingDrawing" xmlns:wp="http://schemas.openxmlformats.org/drawingml/2006/wordprocessingDrawing" xmlns:w10="urn:schemas-microsoft-com:office:word" xmlns:w="http://schemas.openxmlformats.org/wordprocessingml/2006/main" xmlns:w14="http://schemas.microsoft.com/office/word/2010/wordml" xmlns:w15="http://schemas.microsoft.com/office/word/2012/wordml" xmlns:w16cex="http://schemas.microsoft.com/office/word/2018/wordml/cex" xmlns:w16cid="http://schemas.microsoft.com/office/word/2016/wordml/cid" xmlns:w16="http://schemas.microsoft.com/office/word/2018/wordml" xmlns:w16se="http://schemas.microsoft.com/office/word/2015/wordml/symex" xmlns:wpg="http://schemas.microsoft.com/office/word/2010/wordprocessingGroup" xmlns:wpi="http://schemas.microsoft.com/office/word/2010/wordprocessingInk" xmlns:wne="http://schemas.microsoft.com/office/word/2006/wordml" xmlns:wps="http://schemas.microsoft.com/office/word/2010/wordprocessingShape" mc:Ignorable="w14 w15 w16se w16cid w16 w16cex wp14">
   <w:endnote w:type="separator" w:id="-1">
     <w:p>
       <w:pPr>
@@ -854,7 +872,7 @@
         <w:endnoteRef/>
       </w:r>
       <w:r>
-        <w:t xml:space="preserve"> https://wwww.imfug.com/</w:t>
+        <w:t xml:space="preserve"> https://www.imfug.com/</w:t>
       </w:r>
     </w:p>
   </w:endnote>
@@ -994,7 +1012,7 @@
 </file>
 
 <file path=word/footer1.xml><?xml version="1.0" encoding="utf-8"?>
-<w:ftr xmlns:wpc="http://schemas.microsoft.com/office/word/2010/wordprocessingCanvas" xmlns:cx="http://schemas.microsoft.com/office/drawing/2014/chartex" xmlns:cx1="http://schemas.microsoft.com/office/drawing/2015/9/8/chartex" xmlns:cx2="http://schemas.microsoft.com/office/drawing/2015/10/21/chartex" xmlns:cx3="http://schemas.microsoft.com/office/drawing/2016/5/9/chartex" xmlns:cx4="http://schemas.microsoft.com/office/drawing/2016/5/10/chartex" xmlns:cx5="http://schemas.microsoft.com/office/drawing/2016/5/11/chartex" xmlns:cx6="http://schemas.microsoft.com/office/drawing/2016/5/12/chartex" xmlns:cx7="http://schemas.microsoft.com/office/drawing/2016/5/13/chartex" xmlns:cx8="http://schemas.microsoft.com/office/drawing/2016/5/14/chartex" xmlns:mc="http://schemas.openxmlformats.org/markup-compatibility/2006" xmlns:aink="http://schemas.microsoft.com/office/drawing/2016/ink" xmlns:am3d="http://schemas.microsoft.com/office/drawing/2017/model3d" xmlns:o="urn:schemas-microsoft-com:office:office" xmlns:r="http://schemas.openxmlformats.org/officeDocument/2006/relationships" xmlns:m="http://schemas.openxmlformats.org/officeDocument/2006/math" xmlns:v="urn:schemas-microsoft-com:vml" xmlns:wp14="http://schemas.microsoft.com/office/word/2010/wordprocessingDrawing" xmlns:wp="http://schemas.openxmlformats.org/drawingml/2006/wordprocessingDrawing" xmlns:w10="urn:schemas-microsoft-com:office:word" xmlns:w="http://schemas.openxmlformats.org/wordprocessingml/2006/main" xmlns:w14="http://schemas.microsoft.com/office/word/2010/wordml" xmlns:w15="http://schemas.microsoft.com/office/word/2012/wordml" xmlns:w16cid="http://schemas.microsoft.com/office/word/2016/wordml/cid" xmlns:w16se="http://schemas.microsoft.com/office/word/2015/wordml/symex" xmlns:wpg="http://schemas.microsoft.com/office/word/2010/wordprocessingGroup" xmlns:wpi="http://schemas.microsoft.com/office/word/2010/wordprocessingInk" xmlns:wne="http://schemas.microsoft.com/office/word/2006/wordml" xmlns:wps="http://schemas.microsoft.com/office/word/2010/wordprocessingShape" mc:Ignorable="w14 w15 w16se w16cid wp14">
+<w:ftr xmlns:wpc="http://schemas.microsoft.com/office/word/2010/wordprocessingCanvas" xmlns:cx="http://schemas.microsoft.com/office/drawing/2014/chartex" xmlns:cx1="http://schemas.microsoft.com/office/drawing/2015/9/8/chartex" xmlns:cx2="http://schemas.microsoft.com/office/drawing/2015/10/21/chartex" xmlns:cx3="http://schemas.microsoft.com/office/drawing/2016/5/9/chartex" xmlns:cx4="http://schemas.microsoft.com/office/drawing/2016/5/10/chartex" xmlns:cx5="http://schemas.microsoft.com/office/drawing/2016/5/11/chartex" xmlns:cx6="http://schemas.microsoft.com/office/drawing/2016/5/12/chartex" xmlns:cx7="http://schemas.microsoft.com/office/drawing/2016/5/13/chartex" xmlns:cx8="http://schemas.microsoft.com/office/drawing/2016/5/14/chartex" xmlns:mc="http://schemas.openxmlformats.org/markup-compatibility/2006" xmlns:aink="http://schemas.microsoft.com/office/drawing/2016/ink" xmlns:am3d="http://schemas.microsoft.com/office/drawing/2017/model3d" xmlns:o="urn:schemas-microsoft-com:office:office" xmlns:r="http://schemas.openxmlformats.org/officeDocument/2006/relationships" xmlns:m="http://schemas.openxmlformats.org/officeDocument/2006/math" xmlns:v="urn:schemas-microsoft-com:vml" xmlns:wp14="http://schemas.microsoft.com/office/word/2010/wordprocessingDrawing" xmlns:wp="http://schemas.openxmlformats.org/drawingml/2006/wordprocessingDrawing" xmlns:w10="urn:schemas-microsoft-com:office:word" xmlns:w="http://schemas.openxmlformats.org/wordprocessingml/2006/main" xmlns:w14="http://schemas.microsoft.com/office/word/2010/wordml" xmlns:w15="http://schemas.microsoft.com/office/word/2012/wordml" xmlns:w16cex="http://schemas.microsoft.com/office/word/2018/wordml/cex" xmlns:w16cid="http://schemas.microsoft.com/office/word/2016/wordml/cid" xmlns:w16="http://schemas.microsoft.com/office/word/2018/wordml" xmlns:w16se="http://schemas.microsoft.com/office/word/2015/wordml/symex" xmlns:wpg="http://schemas.microsoft.com/office/word/2010/wordprocessingGroup" xmlns:wpi="http://schemas.microsoft.com/office/word/2010/wordprocessingInk" xmlns:wne="http://schemas.microsoft.com/office/word/2006/wordml" xmlns:wps="http://schemas.microsoft.com/office/word/2010/wordprocessingShape" mc:Ignorable="w14 w15 w16se w16cid w16 w16cex wp14">
   <w:p>
     <w:pPr>
       <w:tabs>
@@ -1027,7 +1045,7 @@
 </file>
 
 <file path=word/footnotes.xml><?xml version="1.0" encoding="utf-8"?>
-<w:footnotes xmlns:wpc="http://schemas.microsoft.com/office/word/2010/wordprocessingCanvas" xmlns:cx="http://schemas.microsoft.com/office/drawing/2014/chartex" xmlns:cx1="http://schemas.microsoft.com/office/drawing/2015/9/8/chartex" xmlns:cx2="http://schemas.microsoft.com/office/drawing/2015/10/21/chartex" xmlns:cx3="http://schemas.microsoft.com/office/drawing/2016/5/9/chartex" xmlns:cx4="http://schemas.microsoft.com/office/drawing/2016/5/10/chartex" xmlns:cx5="http://schemas.microsoft.com/office/drawing/2016/5/11/chartex" xmlns:cx6="http://schemas.microsoft.com/office/drawing/2016/5/12/chartex" xmlns:cx7="http://schemas.microsoft.com/office/drawing/2016/5/13/chartex" xmlns:cx8="http://schemas.microsoft.com/office/drawing/2016/5/14/chartex" xmlns:mc="http://schemas.openxmlformats.org/markup-compatibility/2006" xmlns:aink="http://schemas.microsoft.com/office/drawing/2016/ink" xmlns:am3d="http://schemas.microsoft.com/office/drawing/2017/model3d" xmlns:o="urn:schemas-microsoft-com:office:office" xmlns:r="http://schemas.openxmlformats.org/officeDocument/2006/relationships" xmlns:m="http://schemas.openxmlformats.org/officeDocument/2006/math" xmlns:v="urn:schemas-microsoft-com:vml" xmlns:wp14="http://schemas.microsoft.com/office/word/2010/wordprocessingDrawing" xmlns:wp="http://schemas.openxmlformats.org/drawingml/2006/wordprocessingDrawing" xmlns:w10="urn:schemas-microsoft-com:office:word" xmlns:w="http://schemas.openxmlformats.org/wordprocessingml/2006/main" xmlns:w14="http://schemas.microsoft.com/office/word/2010/wordml" xmlns:w15="http://schemas.microsoft.com/office/word/2012/wordml" xmlns:w16cid="http://schemas.microsoft.com/office/word/2016/wordml/cid" xmlns:w16se="http://schemas.microsoft.com/office/word/2015/wordml/symex" xmlns:wpg="http://schemas.microsoft.com/office/word/2010/wordprocessingGroup" xmlns:wpi="http://schemas.microsoft.com/office/word/2010/wordprocessingInk" xmlns:wne="http://schemas.microsoft.com/office/word/2006/wordml" xmlns:wps="http://schemas.microsoft.com/office/word/2010/wordprocessingShape" mc:Ignorable="w14 w15 w16se w16cid wp14">
+<w:footnotes xmlns:wpc="http://schemas.microsoft.com/office/word/2010/wordprocessingCanvas" xmlns:cx="http://schemas.microsoft.com/office/drawing/2014/chartex" xmlns:cx1="http://schemas.microsoft.com/office/drawing/2015/9/8/chartex" xmlns:cx2="http://schemas.microsoft.com/office/drawing/2015/10/21/chartex" xmlns:cx3="http://schemas.microsoft.com/office/drawing/2016/5/9/chartex" xmlns:cx4="http://schemas.microsoft.com/office/drawing/2016/5/10/chartex" xmlns:cx5="http://schemas.microsoft.com/office/drawing/2016/5/11/chartex" xmlns:cx6="http://schemas.microsoft.com/office/drawing/2016/5/12/chartex" xmlns:cx7="http://schemas.microsoft.com/office/drawing/2016/5/13/chartex" xmlns:cx8="http://schemas.microsoft.com/office/drawing/2016/5/14/chartex" xmlns:mc="http://schemas.openxmlformats.org/markup-compatibility/2006" xmlns:aink="http://schemas.microsoft.com/office/drawing/2016/ink" xmlns:am3d="http://schemas.microsoft.com/office/drawing/2017/model3d" xmlns:o="urn:schemas-microsoft-com:office:office" xmlns:r="http://schemas.openxmlformats.org/officeDocument/2006/relationships" xmlns:m="http://schemas.openxmlformats.org/officeDocument/2006/math" xmlns:v="urn:schemas-microsoft-com:vml" xmlns:wp14="http://schemas.microsoft.com/office/word/2010/wordprocessingDrawing" xmlns:wp="http://schemas.openxmlformats.org/drawingml/2006/wordprocessingDrawing" xmlns:w10="urn:schemas-microsoft-com:office:word" xmlns:w="http://schemas.openxmlformats.org/wordprocessingml/2006/main" xmlns:w14="http://schemas.microsoft.com/office/word/2010/wordml" xmlns:w15="http://schemas.microsoft.com/office/word/2012/wordml" xmlns:w16cex="http://schemas.microsoft.com/office/word/2018/wordml/cex" xmlns:w16cid="http://schemas.microsoft.com/office/word/2016/wordml/cid" xmlns:w16="http://schemas.microsoft.com/office/word/2018/wordml" xmlns:w16se="http://schemas.microsoft.com/office/word/2015/wordml/symex" xmlns:wpg="http://schemas.microsoft.com/office/word/2010/wordprocessingGroup" xmlns:wpi="http://schemas.microsoft.com/office/word/2010/wordprocessingInk" xmlns:wne="http://schemas.microsoft.com/office/word/2006/wordml" xmlns:wps="http://schemas.microsoft.com/office/word/2010/wordprocessingShape" mc:Ignorable="w14 w15 w16se w16cid w16 w16cex wp14">
   <w:footnote w:type="separator" w:id="-1">
     <w:p>
       <w:pPr>
@@ -1052,7 +1070,7 @@
 </file>
 
 <file path=word/header1.xml><?xml version="1.0" encoding="utf-8"?>
-<w:hdr xmlns:wpc="http://schemas.microsoft.com/office/word/2010/wordprocessingCanvas" xmlns:cx="http://schemas.microsoft.com/office/drawing/2014/chartex" xmlns:cx1="http://schemas.microsoft.com/office/drawing/2015/9/8/chartex" xmlns:cx2="http://schemas.microsoft.com/office/drawing/2015/10/21/chartex" xmlns:cx3="http://schemas.microsoft.com/office/drawing/2016/5/9/chartex" xmlns:cx4="http://schemas.microsoft.com/office/drawing/2016/5/10/chartex" xmlns:cx5="http://schemas.microsoft.com/office/drawing/2016/5/11/chartex" xmlns:cx6="http://schemas.microsoft.com/office/drawing/2016/5/12/chartex" xmlns:cx7="http://schemas.microsoft.com/office/drawing/2016/5/13/chartex" xmlns:cx8="http://schemas.microsoft.com/office/drawing/2016/5/14/chartex" xmlns:mc="http://schemas.openxmlformats.org/markup-compatibility/2006" xmlns:aink="http://schemas.microsoft.com/office/drawing/2016/ink" xmlns:am3d="http://schemas.microsoft.com/office/drawing/2017/model3d" xmlns:o="urn:schemas-microsoft-com:office:office" xmlns:r="http://schemas.openxmlformats.org/officeDocument/2006/relationships" xmlns:m="http://schemas.openxmlformats.org/officeDocument/2006/math" xmlns:v="urn:schemas-microsoft-com:vml" xmlns:wp14="http://schemas.microsoft.com/office/word/2010/wordprocessingDrawing" xmlns:wp="http://schemas.openxmlformats.org/drawingml/2006/wordprocessingDrawing" xmlns:w10="urn:schemas-microsoft-com:office:word" xmlns:w="http://schemas.openxmlformats.org/wordprocessingml/2006/main" xmlns:w14="http://schemas.microsoft.com/office/word/2010/wordml" xmlns:w15="http://schemas.microsoft.com/office/word/2012/wordml" xmlns:w16cid="http://schemas.microsoft.com/office/word/2016/wordml/cid" xmlns:w16se="http://schemas.microsoft.com/office/word/2015/wordml/symex" xmlns:wpg="http://schemas.microsoft.com/office/word/2010/wordprocessingGroup" xmlns:wpi="http://schemas.microsoft.com/office/word/2010/wordprocessingInk" xmlns:wne="http://schemas.microsoft.com/office/word/2006/wordml" xmlns:wps="http://schemas.microsoft.com/office/word/2010/wordprocessingShape" mc:Ignorable="w14 w15 w16se w16cid wp14">
+<w:hdr xmlns:wpc="http://schemas.microsoft.com/office/word/2010/wordprocessingCanvas" xmlns:cx="http://schemas.microsoft.com/office/drawing/2014/chartex" xmlns:cx1="http://schemas.microsoft.com/office/drawing/2015/9/8/chartex" xmlns:cx2="http://schemas.microsoft.com/office/drawing/2015/10/21/chartex" xmlns:cx3="http://schemas.microsoft.com/office/drawing/2016/5/9/chartex" xmlns:cx4="http://schemas.microsoft.com/office/drawing/2016/5/10/chartex" xmlns:cx5="http://schemas.microsoft.com/office/drawing/2016/5/11/chartex" xmlns:cx6="http://schemas.microsoft.com/office/drawing/2016/5/12/chartex" xmlns:cx7="http://schemas.microsoft.com/office/drawing/2016/5/13/chartex" xmlns:cx8="http://schemas.microsoft.com/office/drawing/2016/5/14/chartex" xmlns:mc="http://schemas.openxmlformats.org/markup-compatibility/2006" xmlns:aink="http://schemas.microsoft.com/office/drawing/2016/ink" xmlns:am3d="http://schemas.microsoft.com/office/drawing/2017/model3d" xmlns:o="urn:schemas-microsoft-com:office:office" xmlns:r="http://schemas.openxmlformats.org/officeDocument/2006/relationships" xmlns:m="http://schemas.openxmlformats.org/officeDocument/2006/math" xmlns:v="urn:schemas-microsoft-com:vml" xmlns:wp14="http://schemas.microsoft.com/office/word/2010/wordprocessingDrawing" xmlns:wp="http://schemas.openxmlformats.org/drawingml/2006/wordprocessingDrawing" xmlns:w10="urn:schemas-microsoft-com:office:word" xmlns:w="http://schemas.openxmlformats.org/wordprocessingml/2006/main" xmlns:w14="http://schemas.microsoft.com/office/word/2010/wordml" xmlns:w15="http://schemas.microsoft.com/office/word/2012/wordml" xmlns:w16cex="http://schemas.microsoft.com/office/word/2018/wordml/cex" xmlns:w16cid="http://schemas.microsoft.com/office/word/2016/wordml/cid" xmlns:w16="http://schemas.microsoft.com/office/word/2018/wordml" xmlns:w16se="http://schemas.microsoft.com/office/word/2015/wordml/symex" xmlns:wpg="http://schemas.microsoft.com/office/word/2010/wordprocessingGroup" xmlns:wpi="http://schemas.microsoft.com/office/word/2010/wordprocessingInk" xmlns:wne="http://schemas.microsoft.com/office/word/2006/wordml" xmlns:wps="http://schemas.microsoft.com/office/word/2010/wordprocessingShape" mc:Ignorable="w14 w15 w16se w16cid w16 w16cex wp14">
   <w:p>
     <w:pPr>
       <w:tabs>
@@ -1130,7 +1148,7 @@
 </file>
 
 <file path=word/numbering.xml><?xml version="1.0" encoding="utf-8"?>
-<w:numbering xmlns:wpc="http://schemas.microsoft.com/office/word/2010/wordprocessingCanvas" xmlns:cx="http://schemas.microsoft.com/office/drawing/2014/chartex" xmlns:cx1="http://schemas.microsoft.com/office/drawing/2015/9/8/chartex" xmlns:cx2="http://schemas.microsoft.com/office/drawing/2015/10/21/chartex" xmlns:cx3="http://schemas.microsoft.com/office/drawing/2016/5/9/chartex" xmlns:cx4="http://schemas.microsoft.com/office/drawing/2016/5/10/chartex" xmlns:cx5="http://schemas.microsoft.com/office/drawing/2016/5/11/chartex" xmlns:cx6="http://schemas.microsoft.com/office/drawing/2016/5/12/chartex" xmlns:cx7="http://schemas.microsoft.com/office/drawing/2016/5/13/chartex" xmlns:cx8="http://schemas.microsoft.com/office/drawing/2016/5/14/chartex" xmlns:mc="http://schemas.openxmlformats.org/markup-compatibility/2006" xmlns:aink="http://schemas.microsoft.com/office/drawing/2016/ink" xmlns:am3d="http://schemas.microsoft.com/office/drawing/2017/model3d" xmlns:o="urn:schemas-microsoft-com:office:office" xmlns:r="http://schemas.openxmlformats.org/officeDocument/2006/relationships" xmlns:m="http://schemas.openxmlformats.org/officeDocument/2006/math" xmlns:v="urn:schemas-microsoft-com:vml" xmlns:wp14="http://schemas.microsoft.com/office/word/2010/wordprocessingDrawing" xmlns:wp="http://schemas.openxmlformats.org/drawingml/2006/wordprocessingDrawing" xmlns:w10="urn:schemas-microsoft-com:office:word" xmlns:w="http://schemas.openxmlformats.org/wordprocessingml/2006/main" xmlns:w14="http://schemas.microsoft.com/office/word/2010/wordml" xmlns:w15="http://schemas.microsoft.com/office/word/2012/wordml" xmlns:w16cid="http://schemas.microsoft.com/office/word/2016/wordml/cid" xmlns:w16se="http://schemas.microsoft.com/office/word/2015/wordml/symex" xmlns:wpg="http://schemas.microsoft.com/office/word/2010/wordprocessingGroup" xmlns:wpi="http://schemas.microsoft.com/office/word/2010/wordprocessingInk" xmlns:wne="http://schemas.microsoft.com/office/word/2006/wordml" xmlns:wps="http://schemas.microsoft.com/office/word/2010/wordprocessingShape" mc:Ignorable="w14 w15 w16se w16cid wp14">
+<w:numbering xmlns:wpc="http://schemas.microsoft.com/office/word/2010/wordprocessingCanvas" xmlns:cx="http://schemas.microsoft.com/office/drawing/2014/chartex" xmlns:cx1="http://schemas.microsoft.com/office/drawing/2015/9/8/chartex" xmlns:cx2="http://schemas.microsoft.com/office/drawing/2015/10/21/chartex" xmlns:cx3="http://schemas.microsoft.com/office/drawing/2016/5/9/chartex" xmlns:cx4="http://schemas.microsoft.com/office/drawing/2016/5/10/chartex" xmlns:cx5="http://schemas.microsoft.com/office/drawing/2016/5/11/chartex" xmlns:cx6="http://schemas.microsoft.com/office/drawing/2016/5/12/chartex" xmlns:cx7="http://schemas.microsoft.com/office/drawing/2016/5/13/chartex" xmlns:cx8="http://schemas.microsoft.com/office/drawing/2016/5/14/chartex" xmlns:mc="http://schemas.openxmlformats.org/markup-compatibility/2006" xmlns:aink="http://schemas.microsoft.com/office/drawing/2016/ink" xmlns:am3d="http://schemas.microsoft.com/office/drawing/2017/model3d" xmlns:o="urn:schemas-microsoft-com:office:office" xmlns:r="http://schemas.openxmlformats.org/officeDocument/2006/relationships" xmlns:m="http://schemas.openxmlformats.org/officeDocument/2006/math" xmlns:v="urn:schemas-microsoft-com:vml" xmlns:wp14="http://schemas.microsoft.com/office/word/2010/wordprocessingDrawing" xmlns:wp="http://schemas.openxmlformats.org/drawingml/2006/wordprocessingDrawing" xmlns:w10="urn:schemas-microsoft-com:office:word" xmlns:w="http://schemas.openxmlformats.org/wordprocessingml/2006/main" xmlns:w14="http://schemas.microsoft.com/office/word/2010/wordml" xmlns:w15="http://schemas.microsoft.com/office/word/2012/wordml" xmlns:w16cex="http://schemas.microsoft.com/office/word/2018/wordml/cex" xmlns:w16cid="http://schemas.microsoft.com/office/word/2016/wordml/cid" xmlns:w16="http://schemas.microsoft.com/office/word/2018/wordml" xmlns:w16se="http://schemas.microsoft.com/office/word/2015/wordml/symex" xmlns:wpg="http://schemas.microsoft.com/office/word/2010/wordprocessingGroup" xmlns:wpi="http://schemas.microsoft.com/office/word/2010/wordprocessingInk" xmlns:wne="http://schemas.microsoft.com/office/word/2006/wordml" xmlns:wps="http://schemas.microsoft.com/office/word/2010/wordprocessingShape" mc:Ignorable="w14 w15 w16se w16cid w16 w16cex wp14">
   <w:abstractNum w:abstractNumId="0" w15:restartNumberingAfterBreak="0">
     <w:nsid w:val="FFFFFF7C"/>
     <w:multiLevelType w:val="singleLevel"/>
@@ -1883,7 +1901,7 @@
 </file>
 
 <file path=word/styles.xml><?xml version="1.0" encoding="utf-8"?>
-<w:styles xmlns:mc="http://schemas.openxmlformats.org/markup-compatibility/2006" xmlns:r="http://schemas.openxmlformats.org/officeDocument/2006/relationships" xmlns:w="http://schemas.openxmlformats.org/wordprocessingml/2006/main" xmlns:w14="http://schemas.microsoft.com/office/word/2010/wordml" xmlns:w15="http://schemas.microsoft.com/office/word/2012/wordml" xmlns:w16cid="http://schemas.microsoft.com/office/word/2016/wordml/cid" xmlns:w16se="http://schemas.microsoft.com/office/word/2015/wordml/symex" mc:Ignorable="w14 w15 w16se w16cid">
+<w:styles xmlns:mc="http://schemas.openxmlformats.org/markup-compatibility/2006" xmlns:r="http://schemas.openxmlformats.org/officeDocument/2006/relationships" xmlns:w="http://schemas.openxmlformats.org/wordprocessingml/2006/main" xmlns:w14="http://schemas.microsoft.com/office/word/2010/wordml" xmlns:w15="http://schemas.microsoft.com/office/word/2012/wordml" xmlns:w16cex="http://schemas.microsoft.com/office/word/2018/wordml/cex" xmlns:w16cid="http://schemas.microsoft.com/office/word/2016/wordml/cid" xmlns:w16="http://schemas.microsoft.com/office/word/2018/wordml" xmlns:w16se="http://schemas.microsoft.com/office/word/2015/wordml/symex" mc:Ignorable="w14 w15 w16se w16cid w16 w16cex">
   <w:docDefaults>
     <w:rPrDefault>
       <w:rPr>

</xml_diff>